<commit_message>
finalizada la entrega 3 wacho
</commit_message>
<xml_diff>
--- a/Estrategia.docx
+++ b/Estrategia.docx
@@ -1,6 +1,6 @@
 
 <file path=word/document.xml><?xml version="1.0" encoding="utf-8"?>
-<w:document xmlns:wpc="http://schemas.microsoft.com/office/word/2010/wordprocessingCanvas" xmlns:cx="http://schemas.microsoft.com/office/drawing/2014/chartex" xmlns:cx1="http://schemas.microsoft.com/office/drawing/2015/9/8/chartex" xmlns:mc="http://schemas.openxmlformats.org/markup-compatibility/2006" xmlns:o="urn:schemas-microsoft-com:office:office" xmlns:r="http://schemas.openxmlformats.org/officeDocument/2006/relationships" xmlns:m="http://schemas.openxmlformats.org/officeDocument/2006/math" xmlns:v="urn:schemas-microsoft-com:vml" xmlns:wp14="http://schemas.microsoft.com/office/word/2010/wordprocessingDrawing" xmlns:wp="http://schemas.openxmlformats.org/drawingml/2006/wordprocessingDrawing" xmlns:w10="urn:schemas-microsoft-com:office:word" xmlns:w="http://schemas.openxmlformats.org/wordprocessingml/2006/main" xmlns:w14="http://schemas.microsoft.com/office/word/2010/wordml" xmlns:w15="http://schemas.microsoft.com/office/word/2012/wordml" xmlns:w16se="http://schemas.microsoft.com/office/word/2015/wordml/symex" xmlns:wpg="http://schemas.microsoft.com/office/word/2010/wordprocessingGroup" xmlns:wpi="http://schemas.microsoft.com/office/word/2010/wordprocessingInk" xmlns:wne="http://schemas.microsoft.com/office/word/2006/wordml" xmlns:wps="http://schemas.microsoft.com/office/word/2010/wordprocessingShape" mc:Ignorable="w14 w15 w16se wp14">
+<w:document xmlns:wpc="http://schemas.microsoft.com/office/word/2010/wordprocessingCanvas" xmlns:mc="http://schemas.openxmlformats.org/markup-compatibility/2006" xmlns:o="urn:schemas-microsoft-com:office:office" xmlns:r="http://schemas.openxmlformats.org/officeDocument/2006/relationships" xmlns:m="http://schemas.openxmlformats.org/officeDocument/2006/math" xmlns:v="urn:schemas-microsoft-com:vml" xmlns:wp14="http://schemas.microsoft.com/office/word/2010/wordprocessingDrawing" xmlns:wp="http://schemas.openxmlformats.org/drawingml/2006/wordprocessingDrawing" xmlns:w10="urn:schemas-microsoft-com:office:word" xmlns:w="http://schemas.openxmlformats.org/wordprocessingml/2006/main" xmlns:w14="http://schemas.microsoft.com/office/word/2010/wordml" xmlns:wpg="http://schemas.microsoft.com/office/word/2010/wordprocessingGroup" xmlns:wpi="http://schemas.microsoft.com/office/word/2010/wordprocessingInk" xmlns:wne="http://schemas.microsoft.com/office/word/2006/wordml" xmlns:wps="http://schemas.microsoft.com/office/word/2010/wordprocessingShape" mc:Ignorable="w14 wp14">
   <w:body>
     <w:p>
       <w:pPr>
@@ -14,7 +14,7 @@
       <w:r>
         <w:rPr>
           <w:noProof/>
-          <w:lang w:val="en-US" w:eastAsia="en-US" w:bidi="ar-SA"/>
+          <w:lang w:val="es-AR" w:eastAsia="es-AR" w:bidi="ar-SA"/>
         </w:rPr>
         <mc:AlternateContent>
           <mc:Choice Requires="wpg">
@@ -363,7 +363,7 @@
                           </pic:cNvPicPr>
                         </pic:nvPicPr>
                         <pic:blipFill>
-                          <a:blip r:embed="rId8">
+                          <a:blip r:embed="rId9">
                             <a:extLst>
                               <a:ext uri="{28A0092B-C50C-407E-A947-70E740481C1C}">
                                 <a14:useLocalDpi xmlns:a14="http://schemas.microsoft.com/office/drawing/2010/main" val="0"/>
@@ -420,7 +420,7 @@
               </wp:anchor>
             </w:drawing>
           </mc:Choice>
-          <mc:Fallback>
+          <mc:Fallback xmlns:w16se="http://schemas.microsoft.com/office/word/2015/wordml/symex" xmlns:w15="http://schemas.microsoft.com/office/word/2012/wordml" xmlns:cx1="http://schemas.microsoft.com/office/drawing/2015/9/8/chartex" xmlns:cx="http://schemas.microsoft.com/office/drawing/2014/chartex">
             <w:pict>
               <v:group w14:anchorId="07ECABC3" id="Group 6" o:spid="_x0000_s1026" style="position:absolute;margin-left:80.6pt;margin-top:84.7pt;width:434.15pt;height:697.25pt;z-index:-251823104;mso-position-horizontal-relative:page;mso-position-vertical-relative:page" coordorigin="1612,1694" coordsize="8683,13945" o:gfxdata="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">
                 <v:shape id="AutoShape 8" o:spid="_x0000_s1027" style="position:absolute;left:1612;top:1694;width:8683;height:13945;visibility:visible;mso-wrap-style:square;v-text-anchor:top" coordsize="8683,13945" o:gfxdata="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" path="m,5r8683,m8678,r,7757m5,r,7757m8678,7757r,457m5,8214r,-457m8678,8033r,638m5,8671r,-638m8678,8490r,457m5,8947r,-457m8678,8947r,4998m5,8947r,4692m8683,13940l,13940t5,5l5,13639e" filled="f" strokeweight=".5pt">
@@ -446,7 +446,7 @@
                   <o:lock v:ext="edit" aspectratio="t"/>
                 </v:shapetype>
                 <v:shape id="Picture 7" o:spid="_x0000_s1028" type="#_x0000_t75" style="position:absolute;left:1848;top:1902;width:871;height:1123;visibility:visible;mso-wrap-style:square" o:gfxdata="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">
-                  <v:imagedata r:id="rId9" o:title=""/>
+                  <v:imagedata r:id="rId10" o:title=""/>
                 </v:shape>
                 <w10:wrap anchorx="page" anchory="page"/>
               </v:group>
@@ -622,7 +622,21 @@
         <w:rPr>
           <w:sz w:val="26"/>
         </w:rPr>
-        <w:t xml:space="preserve">                                    Asorey, Christian - 1498484</w:t>
+        <w:t xml:space="preserve">                                    </w:t>
+      </w:r>
+      <w:proofErr w:type="spellStart"/>
+      <w:r>
+        <w:rPr>
+          <w:sz w:val="26"/>
+        </w:rPr>
+        <w:t>Asorey</w:t>
+      </w:r>
+      <w:proofErr w:type="spellEnd"/>
+      <w:r>
+        <w:rPr>
+          <w:sz w:val="26"/>
+        </w:rPr>
+        <w:t>, Christian - 1498484</w:t>
       </w:r>
     </w:p>
     <w:p>
@@ -642,7 +656,21 @@
         <w:rPr>
           <w:sz w:val="26"/>
         </w:rPr>
-        <w:t>Soto, Yamila Aylen - 1672228</w:t>
+        <w:t xml:space="preserve">Soto, Yamila </w:t>
+      </w:r>
+      <w:proofErr w:type="spellStart"/>
+      <w:r>
+        <w:rPr>
+          <w:sz w:val="26"/>
+        </w:rPr>
+        <w:t>Aylen</w:t>
+      </w:r>
+      <w:proofErr w:type="spellEnd"/>
+      <w:r>
+        <w:rPr>
+          <w:sz w:val="26"/>
+        </w:rPr>
+        <w:t xml:space="preserve"> - 1672228</w:t>
       </w:r>
     </w:p>
     <w:p>
@@ -894,7 +922,7 @@
       <w:r>
         <w:rPr>
           <w:noProof/>
-          <w:lang w:val="en-US" w:eastAsia="en-US" w:bidi="ar-SA"/>
+          <w:lang w:val="es-AR" w:eastAsia="es-AR" w:bidi="ar-SA"/>
         </w:rPr>
         <w:lastRenderedPageBreak/>
         <mc:AlternateContent>
@@ -960,7 +988,7 @@
               </wp:anchor>
             </w:drawing>
           </mc:Choice>
-          <mc:Fallback>
+          <mc:Fallback xmlns:w16se="http://schemas.microsoft.com/office/word/2015/wordml/symex" xmlns:w15="http://schemas.microsoft.com/office/word/2012/wordml" xmlns:cx1="http://schemas.microsoft.com/office/drawing/2015/9/8/chartex" xmlns:cx="http://schemas.microsoft.com/office/drawing/2014/chartex">
             <w:pict>
               <v:line w14:anchorId="61411494" id="Line 5" o:spid="_x0000_s1026" style="position:absolute;z-index:251659264;visibility:visible;mso-wrap-style:square;mso-width-percent:0;mso-height-percent:0;mso-wrap-distance-left:9pt;mso-wrap-distance-top:0;mso-wrap-distance-right:9pt;mso-wrap-distance-bottom:0;mso-position-horizontal:absolute;mso-position-horizontal-relative:page;mso-position-vertical:absolute;mso-position-vertical-relative:page;mso-width-percent:0;mso-height-percent:0;mso-width-relative:page;mso-height-relative:page" from="85.1pt,775.15pt" to="510.25pt,775.15pt" o:gfxdata="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" strokeweight=".5pt">
                 <w10:wrap anchorx="page" anchory="page"/>
@@ -1018,12 +1046,14 @@
           <w:sz w:val="24"/>
         </w:rPr>
       </w:pPr>
+      <w:proofErr w:type="spellStart"/>
       <w:r>
         <w:rPr>
           <w:sz w:val="24"/>
         </w:rPr>
         <w:t>Indice</w:t>
       </w:r>
+      <w:proofErr w:type="spellEnd"/>
     </w:p>
     <w:p>
       <w:pPr>
@@ -1061,7 +1091,7 @@
           <w:sz w:val="24"/>
         </w:rPr>
         <w:sectPr>
-          <w:footerReference w:type="default" r:id="rId10"/>
+          <w:footerReference w:type="default" r:id="rId11"/>
           <w:pgSz w:w="11910" w:h="16840"/>
           <w:pgMar w:top="1320" w:right="1000" w:bottom="1320" w:left="420" w:header="0" w:footer="1123" w:gutter="0"/>
           <w:cols w:space="720"/>
@@ -1073,24 +1103,21 @@
         </w:rPr>
         <w:t>DER</w:t>
       </w:r>
-      <w:bookmarkStart w:id="0" w:name="_GoBack"/>
-      <w:bookmarkEnd w:id="0"/>
-    </w:p>
-    <w:p>
-      <w:pPr>
-        <w:pStyle w:val="Textoindependiente"/>
-        <w:spacing w:before="95"/>
+    </w:p>
+    <w:p>
+      <w:pPr>
+        <w:pStyle w:val="Ttulo"/>
       </w:pPr>
       <w:r>
         <w:rPr>
           <w:noProof/>
-          <w:lang w:val="en-US" w:eastAsia="en-US" w:bidi="ar-SA"/>
+          <w:lang w:val="es-AR" w:eastAsia="es-AR" w:bidi="ar-SA"/>
         </w:rPr>
         <w:lastRenderedPageBreak/>
         <mc:AlternateContent>
           <mc:Choice Requires="wps">
             <w:drawing>
-              <wp:anchor distT="0" distB="0" distL="114300" distR="114300" simplePos="0" relativeHeight="251660288" behindDoc="0" locked="0" layoutInCell="1" allowOverlap="1">
+              <wp:anchor distT="0" distB="0" distL="114300" distR="114300" simplePos="0" relativeHeight="251660288" behindDoc="0" locked="0" layoutInCell="1" allowOverlap="1" wp14:anchorId="36CE06AB" wp14:editId="18E29A40">
                 <wp:simplePos x="0" y="0"/>
                 <wp:positionH relativeFrom="page">
                   <wp:posOffset>1080770</wp:posOffset>
@@ -1150,7 +1177,7 @@
               </wp:anchor>
             </w:drawing>
           </mc:Choice>
-          <mc:Fallback>
+          <mc:Fallback xmlns:w16se="http://schemas.microsoft.com/office/word/2015/wordml/symex" xmlns:w15="http://schemas.microsoft.com/office/word/2012/wordml" xmlns:cx1="http://schemas.microsoft.com/office/drawing/2015/9/8/chartex" xmlns:cx="http://schemas.microsoft.com/office/drawing/2014/chartex">
             <w:pict>
               <v:line w14:anchorId="4A52D146" id="Line 4" o:spid="_x0000_s1026" style="position:absolute;z-index:251660288;visibility:visible;mso-wrap-style:square;mso-width-percent:0;mso-height-percent:0;mso-wrap-distance-left:9pt;mso-wrap-distance-top:0;mso-wrap-distance-right:9pt;mso-wrap-distance-bottom:0;mso-position-horizontal:absolute;mso-position-horizontal-relative:page;mso-position-vertical:absolute;mso-position-vertical-relative:page;mso-width-percent:0;mso-height-percent:0;mso-width-relative:page;mso-height-relative:page" from="85.1pt,756.35pt" to="510.25pt,756.35pt" o:gfxdata="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" strokeweight=".5pt">
                 <w10:wrap anchorx="page" anchory="page"/>
@@ -1162,6 +1189,22 @@
       <w:r>
         <w:t>Estrategia:</w:t>
       </w:r>
+      <w:bookmarkStart w:id="0" w:name="_GoBack"/>
+      <w:bookmarkEnd w:id="0"/>
+    </w:p>
+    <w:p>
+      <w:pPr>
+        <w:pStyle w:val="Textoindependiente"/>
+        <w:spacing w:before="95"/>
+      </w:pPr>
+    </w:p>
+    <w:p>
+      <w:pPr>
+        <w:pStyle w:val="Ttulo"/>
+      </w:pPr>
+      <w:r>
+        <w:t>Migración</w:t>
+      </w:r>
     </w:p>
     <w:p/>
     <w:p>
@@ -1187,7 +1230,15 @@
     </w:p>
     <w:p>
       <w:r>
-        <w:t>La compra tiene una tabla item_compra que guarda la información de precio y cantidad de cada ítem de una compra. Lo mismo se hizo con la facturación.</w:t>
+        <w:t xml:space="preserve">La compra tiene una tabla </w:t>
+      </w:r>
+      <w:proofErr w:type="spellStart"/>
+      <w:r>
+        <w:t>item_compra</w:t>
+      </w:r>
+      <w:proofErr w:type="spellEnd"/>
+      <w:r>
+        <w:t xml:space="preserve"> que guarda la información de precio y cantidad de cada ítem de una compra. Lo mismo se hizo con la facturación.</w:t>
       </w:r>
       <w:r>
         <w:t xml:space="preserve"> De esta manera, tenemos más granularidad a la hora de manejar una compra/facturación y ahorramos problemas a la hora de migrar datos.</w:t>
@@ -1198,7 +1249,15 @@
         <w:t>Se definieron las entidades Motor, Caja y Tipo transmisión como subclases de Autoparte, ya que corresponden a una. De esta forma, la información com</w:t>
       </w:r>
       <w:r>
-        <w:t>ún queda en la super-</w:t>
+        <w:t xml:space="preserve">ún queda en la </w:t>
+      </w:r>
+      <w:proofErr w:type="spellStart"/>
+      <w:r>
+        <w:t>super</w:t>
+      </w:r>
+      <w:proofErr w:type="spellEnd"/>
+      <w:r>
+        <w:t>-</w:t>
       </w:r>
       <w:r>
         <w:t>clase y se evita repetir información.</w:t>
@@ -1206,7 +1265,15 @@
     </w:p>
     <w:p>
       <w:r>
-        <w:t>El script borra todo el esquema (incluídos CONSTRAINTS y TABLAS) para facilitar la prueba del mismo, creando todo nuevamente luego.</w:t>
+        <w:t>El script borra todo el esquema (</w:t>
+      </w:r>
+      <w:proofErr w:type="spellStart"/>
+      <w:r>
+        <w:t>incluídos</w:t>
+      </w:r>
+      <w:proofErr w:type="spellEnd"/>
+      <w:r>
+        <w:t xml:space="preserve"> CONSTRAINTS y TABLAS) para facilitar la prueba del mismo, creando todo nuevamente luego.</w:t>
       </w:r>
     </w:p>
     <w:p>
@@ -1226,13 +1293,366 @@
     <w:p/>
     <w:p>
       <w:pPr>
-        <w:rPr>
-          <w:sz w:val="24"/>
-          <w:szCs w:val="24"/>
-        </w:rPr>
-      </w:pPr>
-      <w:r>
-        <w:tab/>
+        <w:pStyle w:val="Ttulo"/>
+      </w:pPr>
+      <w:r>
+        <w:t>BI</w:t>
+      </w:r>
+    </w:p>
+    <w:p/>
+    <w:p>
+      <w:r>
+        <w:t>Se realizó crearon las dimensiones que se consideraron necesarias para realizar el modelo de Inteligencia de Negocios, las cuales fueron:</w:t>
+      </w:r>
+    </w:p>
+    <w:p/>
+    <w:p>
+      <w:r>
+        <w:t xml:space="preserve">Sucursal, Cliente, Tiempo, </w:t>
+      </w:r>
+      <w:proofErr w:type="spellStart"/>
+      <w:r>
+        <w:t>Automovil</w:t>
+      </w:r>
+      <w:proofErr w:type="spellEnd"/>
+      <w:r>
+        <w:t>, Fabricante, Tipo de auto, Modelo, Caja.</w:t>
+      </w:r>
+    </w:p>
+    <w:p/>
+    <w:p>
+      <w:r>
+        <w:t xml:space="preserve">Sobre estas dimensiones se realizó una migración desde la base de datos creada en la entrega anterior. Luego se crearon las tablas de hechos para completar el modelo </w:t>
+      </w:r>
+      <w:proofErr w:type="spellStart"/>
+      <w:r>
+        <w:t>Star</w:t>
+      </w:r>
+      <w:proofErr w:type="spellEnd"/>
+      <w:r>
+        <w:t>. En cada tabla de Hechos (compras y ventas) se realizó una migración masiva de datos correspondientes tanto a autopartes como automóviles, con el fin de facilitar las consultas requeridas para el BI, las que fueron guardadas en vistas, las cuales son:</w:t>
+      </w:r>
+    </w:p>
+    <w:p>
+      <w:pPr>
+        <w:rPr>
+          <w:rFonts w:eastAsiaTheme="minorHAnsi"/>
+          <w:color w:val="000000"/>
+          <w:lang w:val="es-AR" w:eastAsia="en-US" w:bidi="ar-SA"/>
+        </w:rPr>
+      </w:pPr>
+      <w:proofErr w:type="spellStart"/>
+      <w:r>
+        <w:rPr>
+          <w:rFonts w:eastAsiaTheme="minorHAnsi"/>
+          <w:color w:val="000000"/>
+          <w:lang w:val="es-AR" w:eastAsia="en-US" w:bidi="ar-SA"/>
+        </w:rPr>
+        <w:t>Maximo_stock_por_sucursal</w:t>
+      </w:r>
+      <w:proofErr w:type="spellEnd"/>
+      <w:r>
+        <w:rPr>
+          <w:rFonts w:eastAsiaTheme="minorHAnsi"/>
+          <w:color w:val="000000"/>
+          <w:lang w:val="es-AR" w:eastAsia="en-US" w:bidi="ar-SA"/>
+        </w:rPr>
+        <w:t xml:space="preserve">, </w:t>
+      </w:r>
+      <w:proofErr w:type="spellStart"/>
+      <w:r>
+        <w:rPr>
+          <w:rFonts w:eastAsiaTheme="minorHAnsi"/>
+          <w:color w:val="000000"/>
+          <w:lang w:val="es-AR" w:eastAsia="en-US" w:bidi="ar-SA"/>
+        </w:rPr>
+        <w:t>Automoviles_vendidos</w:t>
+      </w:r>
+      <w:proofErr w:type="spellEnd"/>
+      <w:r>
+        <w:rPr>
+          <w:rFonts w:eastAsiaTheme="minorHAnsi"/>
+          <w:color w:val="000000"/>
+          <w:lang w:val="es-AR" w:eastAsia="en-US" w:bidi="ar-SA"/>
+        </w:rPr>
+        <w:t xml:space="preserve">, </w:t>
+      </w:r>
+      <w:proofErr w:type="spellStart"/>
+      <w:r>
+        <w:rPr>
+          <w:rFonts w:eastAsiaTheme="minorHAnsi"/>
+          <w:color w:val="000000"/>
+          <w:lang w:val="es-AR" w:eastAsia="en-US" w:bidi="ar-SA"/>
+        </w:rPr>
+        <w:t>Precio_promedio_auto</w:t>
+      </w:r>
+      <w:proofErr w:type="spellEnd"/>
+      <w:r>
+        <w:rPr>
+          <w:rFonts w:eastAsiaTheme="minorHAnsi"/>
+          <w:color w:val="000000"/>
+          <w:lang w:val="es-AR" w:eastAsia="en-US" w:bidi="ar-SA"/>
+        </w:rPr>
+        <w:t xml:space="preserve">, </w:t>
+      </w:r>
+      <w:proofErr w:type="spellStart"/>
+      <w:r>
+        <w:rPr>
+          <w:rFonts w:eastAsiaTheme="minorHAnsi"/>
+          <w:color w:val="000000"/>
+          <w:lang w:val="es-AR" w:eastAsia="en-US" w:bidi="ar-SA"/>
+        </w:rPr>
+        <w:t>Precio_promedio_autoparte</w:t>
+      </w:r>
+      <w:proofErr w:type="spellEnd"/>
+      <w:r>
+        <w:rPr>
+          <w:rFonts w:eastAsiaTheme="minorHAnsi"/>
+          <w:color w:val="000000"/>
+          <w:lang w:val="es-AR" w:eastAsia="en-US" w:bidi="ar-SA"/>
+        </w:rPr>
+        <w:t xml:space="preserve">, </w:t>
+      </w:r>
+      <w:proofErr w:type="spellStart"/>
+      <w:r>
+        <w:rPr>
+          <w:rFonts w:eastAsiaTheme="minorHAnsi"/>
+          <w:color w:val="000000"/>
+          <w:lang w:val="es-AR" w:eastAsia="en-US" w:bidi="ar-SA"/>
+        </w:rPr>
+        <w:t>Ganancias_Autopartes_vendidas</w:t>
+      </w:r>
+      <w:proofErr w:type="spellEnd"/>
+      <w:r>
+        <w:rPr>
+          <w:rFonts w:eastAsiaTheme="minorHAnsi"/>
+          <w:color w:val="000000"/>
+          <w:lang w:val="es-AR" w:eastAsia="en-US" w:bidi="ar-SA"/>
+        </w:rPr>
+        <w:t xml:space="preserve">, </w:t>
+      </w:r>
+      <w:proofErr w:type="spellStart"/>
+      <w:r>
+        <w:rPr>
+          <w:rFonts w:eastAsiaTheme="minorHAnsi"/>
+          <w:color w:val="000000"/>
+          <w:lang w:val="es-AR" w:eastAsia="en-US" w:bidi="ar-SA"/>
+        </w:rPr>
+        <w:t>Ganancias_Automoviles_vendidos</w:t>
+      </w:r>
+      <w:proofErr w:type="spellEnd"/>
+      <w:r>
+        <w:rPr>
+          <w:rFonts w:eastAsiaTheme="minorHAnsi"/>
+          <w:color w:val="000000"/>
+          <w:lang w:val="es-AR" w:eastAsia="en-US" w:bidi="ar-SA"/>
+        </w:rPr>
+        <w:t>.</w:t>
+      </w:r>
+    </w:p>
+    <w:p>
+      <w:pPr>
+        <w:rPr>
+          <w:rFonts w:eastAsiaTheme="minorHAnsi"/>
+          <w:color w:val="000000"/>
+          <w:lang w:val="es-AR" w:eastAsia="en-US" w:bidi="ar-SA"/>
+        </w:rPr>
+      </w:pPr>
+      <w:r>
+        <w:rPr>
+          <w:rFonts w:eastAsiaTheme="minorHAnsi"/>
+          <w:color w:val="000000"/>
+          <w:lang w:val="es-AR" w:eastAsia="en-US" w:bidi="ar-SA"/>
+        </w:rPr>
+        <w:br w:type="page"/>
+      </w:r>
+    </w:p>
+    <w:p>
+      <w:pPr>
+        <w:rPr>
+          <w:rFonts w:eastAsiaTheme="minorHAnsi"/>
+          <w:color w:val="000000"/>
+          <w:lang w:val="es-AR" w:eastAsia="en-US" w:bidi="ar-SA"/>
+        </w:rPr>
+      </w:pPr>
+    </w:p>
+    <w:p>
+      <w:pPr>
+        <w:pStyle w:val="Ttulo2"/>
+        <w:rPr>
+          <w:rFonts w:eastAsiaTheme="minorHAnsi"/>
+          <w:lang w:val="es-AR" w:eastAsia="en-US" w:bidi="ar-SA"/>
+        </w:rPr>
+      </w:pPr>
+      <w:r>
+        <w:rPr>
+          <w:rFonts w:eastAsiaTheme="minorHAnsi"/>
+          <w:lang w:val="es-AR" w:eastAsia="en-US" w:bidi="ar-SA"/>
+        </w:rPr>
+        <w:t>Hechos de Compras</w:t>
+      </w:r>
+    </w:p>
+    <w:p>
+      <w:pPr>
+        <w:rPr>
+          <w:rFonts w:eastAsiaTheme="minorHAnsi"/>
+          <w:color w:val="000000"/>
+          <w:lang w:val="es-AR" w:eastAsia="en-US" w:bidi="ar-SA"/>
+        </w:rPr>
+      </w:pPr>
+    </w:p>
+    <w:p>
+      <w:pPr>
+        <w:rPr>
+          <w:rFonts w:eastAsiaTheme="minorHAnsi"/>
+          <w:color w:val="000000"/>
+          <w:lang w:val="es-AR" w:eastAsia="en-US" w:bidi="ar-SA"/>
+        </w:rPr>
+      </w:pPr>
+      <w:r>
+        <w:rPr>
+          <w:rFonts w:eastAsiaTheme="minorHAnsi"/>
+          <w:color w:val="000000"/>
+          <w:lang w:val="es-AR" w:eastAsia="en-US" w:bidi="ar-SA"/>
+        </w:rPr>
+        <w:t>Al realizar un SELECT sobre esta tabla, obtenemos este resultado:</w:t>
+      </w:r>
+    </w:p>
+    <w:p>
+      <w:r>
+        <w:drawing>
+          <wp:inline distT="0" distB="0" distL="0" distR="0" wp14:anchorId="142AF00A" wp14:editId="6995E10B">
+            <wp:extent cx="5612130" cy="3463925"/>
+            <wp:effectExtent l="0" t="0" r="7620" b="3175"/>
+            <wp:docPr id="3" name="Imagen 3"/>
+            <wp:cNvGraphicFramePr>
+              <a:graphicFrameLocks xmlns:a="http://schemas.openxmlformats.org/drawingml/2006/main" noChangeAspect="1"/>
+            </wp:cNvGraphicFramePr>
+            <a:graphic xmlns:a="http://schemas.openxmlformats.org/drawingml/2006/main">
+              <a:graphicData uri="http://schemas.openxmlformats.org/drawingml/2006/picture">
+                <pic:pic xmlns:pic="http://schemas.openxmlformats.org/drawingml/2006/picture">
+                  <pic:nvPicPr>
+                    <pic:cNvPr id="0" name=""/>
+                    <pic:cNvPicPr/>
+                  </pic:nvPicPr>
+                  <pic:blipFill>
+                    <a:blip r:embed="rId12"/>
+                    <a:stretch>
+                      <a:fillRect/>
+                    </a:stretch>
+                  </pic:blipFill>
+                  <pic:spPr>
+                    <a:xfrm>
+                      <a:off x="0" y="0"/>
+                      <a:ext cx="5612130" cy="3463925"/>
+                    </a:xfrm>
+                    <a:prstGeom prst="rect">
+                      <a:avLst/>
+                    </a:prstGeom>
+                  </pic:spPr>
+                </pic:pic>
+              </a:graphicData>
+            </a:graphic>
+          </wp:inline>
+        </w:drawing>
+      </w:r>
+    </w:p>
+    <w:p>
+      <w:r>
+        <w:t>Sobre esta tabla podemos realizar ciertos “cortes” por cierta dimensión para obtener información deseada sobre Compras de Automóviles o Autopartes.</w:t>
+      </w:r>
+    </w:p>
+    <w:p/>
+    <w:p>
+      <w:pPr>
+        <w:rPr>
+          <w:rFonts w:asciiTheme="majorHAnsi" w:eastAsiaTheme="majorEastAsia" w:hAnsiTheme="majorHAnsi" w:cstheme="majorBidi"/>
+          <w:b/>
+          <w:bCs/>
+          <w:color w:val="4F81BD" w:themeColor="accent1"/>
+          <w:sz w:val="26"/>
+          <w:szCs w:val="26"/>
+        </w:rPr>
+      </w:pPr>
+      <w:r>
+        <w:br w:type="page"/>
+      </w:r>
+    </w:p>
+    <w:p>
+      <w:pPr>
+        <w:pStyle w:val="Ttulo2"/>
+      </w:pPr>
+      <w:r>
+        <w:lastRenderedPageBreak/>
+        <w:t>Hechos de Ventas</w:t>
+      </w:r>
+    </w:p>
+    <w:p>
+      <w:pPr>
+        <w:pStyle w:val="Ttulo2"/>
+      </w:pPr>
+    </w:p>
+    <w:p>
+      <w:r>
+        <w:t>Al realizar un SELECT sobre esta tabla obtenemos esto:</w:t>
+      </w:r>
+    </w:p>
+    <w:p>
+      <w:pPr>
+        <w:pStyle w:val="Ttulo2"/>
+        <w:rPr>
+          <w:rFonts w:ascii="Arial" w:hAnsi="Arial" w:cs="Arial"/>
+          <w:sz w:val="22"/>
+          <w:szCs w:val="22"/>
+        </w:rPr>
+      </w:pPr>
+      <w:r>
+        <w:rPr>
+          <w:rFonts w:ascii="Arial" w:hAnsi="Arial" w:cs="Arial"/>
+          <w:sz w:val="22"/>
+          <w:szCs w:val="22"/>
+        </w:rPr>
+        <w:drawing>
+          <wp:inline distT="0" distB="0" distL="0" distR="0" wp14:anchorId="1688C233" wp14:editId="2C6B7964">
+            <wp:extent cx="5612130" cy="3659505"/>
+            <wp:effectExtent l="0" t="0" r="7620" b="0"/>
+            <wp:docPr id="13" name="Imagen 13"/>
+            <wp:cNvGraphicFramePr>
+              <a:graphicFrameLocks xmlns:a="http://schemas.openxmlformats.org/drawingml/2006/main" noChangeAspect="1"/>
+            </wp:cNvGraphicFramePr>
+            <a:graphic xmlns:a="http://schemas.openxmlformats.org/drawingml/2006/main">
+              <a:graphicData uri="http://schemas.openxmlformats.org/drawingml/2006/picture">
+                <pic:pic xmlns:pic="http://schemas.openxmlformats.org/drawingml/2006/picture">
+                  <pic:nvPicPr>
+                    <pic:cNvPr id="0" name=""/>
+                    <pic:cNvPicPr/>
+                  </pic:nvPicPr>
+                  <pic:blipFill>
+                    <a:blip r:embed="rId13"/>
+                    <a:stretch>
+                      <a:fillRect/>
+                    </a:stretch>
+                  </pic:blipFill>
+                  <pic:spPr>
+                    <a:xfrm>
+                      <a:off x="0" y="0"/>
+                      <a:ext cx="5612130" cy="3659505"/>
+                    </a:xfrm>
+                    <a:prstGeom prst="rect">
+                      <a:avLst/>
+                    </a:prstGeom>
+                  </pic:spPr>
+                </pic:pic>
+              </a:graphicData>
+            </a:graphic>
+          </wp:inline>
+        </w:drawing>
+      </w:r>
+    </w:p>
+    <w:p/>
+    <w:p>
+      <w:r>
+        <w:t xml:space="preserve">Realizando “cortes” sobre esta tabla según ciertas dimensiones, podemos obtener distinta información de ventas de Automóviles o Autopartes. </w:t>
       </w:r>
       <w:r>
         <w:br w:type="page"/>
@@ -1257,11 +1677,11 @@
       <w:r>
         <w:rPr>
           <w:noProof/>
-          <w:lang w:val="en-US" w:eastAsia="en-US" w:bidi="ar-SA"/>
+          <w:lang w:val="es-AR" w:eastAsia="es-AR" w:bidi="ar-SA"/>
         </w:rPr>
         <w:drawing>
           <wp:inline distT="0" distB="0" distL="0" distR="0">
-            <wp:extent cx="6660882" cy="4290060"/>
+            <wp:extent cx="5891085" cy="4290060"/>
             <wp:effectExtent l="0" t="0" r="0" b="0"/>
             <wp:docPr id="2" name="Imagen 2"/>
             <wp:cNvGraphicFramePr>
@@ -1275,7 +1695,7 @@
                     <pic:cNvPicPr/>
                   </pic:nvPicPr>
                   <pic:blipFill>
-                    <a:blip r:embed="rId11" cstate="print">
+                    <a:blip r:embed="rId14" cstate="print">
                       <a:extLst>
                         <a:ext uri="{28A0092B-C50C-407E-A947-70E740481C1C}">
                           <a14:useLocalDpi xmlns:a14="http://schemas.microsoft.com/office/drawing/2010/main" val="0"/>
@@ -1289,7 +1709,7 @@
                   <pic:spPr>
                     <a:xfrm>
                       <a:off x="0" y="0"/>
-                      <a:ext cx="6660882" cy="4290060"/>
+                      <a:ext cx="5891085" cy="4290060"/>
                     </a:xfrm>
                     <a:prstGeom prst="rect">
                       <a:avLst/>
@@ -1307,6 +1727,71 @@
         <w:pStyle w:val="Textoindependiente"/>
         <w:spacing w:before="95"/>
         <w:ind w:left="567"/>
+      </w:pPr>
+      <w:r>
+        <w:t>Der BI:</w:t>
+      </w:r>
+    </w:p>
+    <w:p>
+      <w:pPr>
+        <w:pStyle w:val="Textoindependiente"/>
+        <w:spacing w:before="95"/>
+        <w:ind w:left="567"/>
+      </w:pPr>
+      <w:r>
+        <w:rPr>
+          <w:noProof/>
+          <w:lang w:val="es-AR" w:eastAsia="es-AR" w:bidi="ar-SA"/>
+        </w:rPr>
+        <w:lastRenderedPageBreak/>
+        <w:drawing>
+          <wp:inline distT="0" distB="0" distL="0" distR="0">
+            <wp:extent cx="6661150" cy="4723765"/>
+            <wp:effectExtent l="0" t="0" r="6350" b="635"/>
+            <wp:docPr id="1" name="0 Imagen"/>
+            <wp:cNvGraphicFramePr>
+              <a:graphicFrameLocks xmlns:a="http://schemas.openxmlformats.org/drawingml/2006/main" noChangeAspect="1"/>
+            </wp:cNvGraphicFramePr>
+            <a:graphic xmlns:a="http://schemas.openxmlformats.org/drawingml/2006/main">
+              <a:graphicData uri="http://schemas.openxmlformats.org/drawingml/2006/picture">
+                <pic:pic xmlns:pic="http://schemas.openxmlformats.org/drawingml/2006/picture">
+                  <pic:nvPicPr>
+                    <pic:cNvPr id="0" name="derBI.jpg"/>
+                    <pic:cNvPicPr/>
+                  </pic:nvPicPr>
+                  <pic:blipFill>
+                    <a:blip r:embed="rId15">
+                      <a:extLst>
+                        <a:ext uri="{28A0092B-C50C-407E-A947-70E740481C1C}">
+                          <a14:useLocalDpi xmlns:a14="http://schemas.microsoft.com/office/drawing/2010/main" val="0"/>
+                        </a:ext>
+                      </a:extLst>
+                    </a:blip>
+                    <a:stretch>
+                      <a:fillRect/>
+                    </a:stretch>
+                  </pic:blipFill>
+                  <pic:spPr>
+                    <a:xfrm>
+                      <a:off x="0" y="0"/>
+                      <a:ext cx="6661150" cy="4723765"/>
+                    </a:xfrm>
+                    <a:prstGeom prst="rect">
+                      <a:avLst/>
+                    </a:prstGeom>
+                  </pic:spPr>
+                </pic:pic>
+              </a:graphicData>
+            </a:graphic>
+          </wp:inline>
+        </w:drawing>
+      </w:r>
+    </w:p>
+    <w:p>
+      <w:pPr>
+        <w:pStyle w:val="Textoindependiente"/>
+        <w:spacing w:before="95"/>
+        <w:ind w:left="567"/>
         <w:rPr>
           <w:b/>
         </w:rPr>
@@ -1317,21 +1802,29 @@
         </w:rPr>
         <w:t xml:space="preserve">VER IMAGEN </w:t>
       </w:r>
+      <w:proofErr w:type="gramStart"/>
       <w:r>
         <w:rPr>
           <w:b/>
         </w:rPr>
-        <w:t xml:space="preserve">EN  DIRECTORIO DEL TP </w:t>
-      </w:r>
+        <w:t>EN  DIRECTORIO</w:t>
+      </w:r>
+      <w:proofErr w:type="gramEnd"/>
       <w:r>
         <w:rPr>
           <w:b/>
         </w:rPr>
+        <w:t xml:space="preserve"> DEL TP </w:t>
+      </w:r>
+      <w:r>
+        <w:rPr>
+          <w:b/>
+        </w:rPr>
         <w:t>PARA MEJOR RESOLUCION</w:t>
       </w:r>
     </w:p>
     <w:sectPr>
-      <w:footerReference w:type="default" r:id="rId12"/>
+      <w:footerReference w:type="default" r:id="rId16"/>
       <w:pgSz w:w="11910" w:h="16840"/>
       <w:pgMar w:top="1580" w:right="1000" w:bottom="1860" w:left="420" w:header="0" w:footer="1485" w:gutter="0"/>
       <w:cols w:space="720"/>
@@ -1341,7 +1834,7 @@
 </file>
 
 <file path=word/endnotes.xml><?xml version="1.0" encoding="utf-8"?>
-<w:endnotes xmlns:wpc="http://schemas.microsoft.com/office/word/2010/wordprocessingCanvas" xmlns:cx="http://schemas.microsoft.com/office/drawing/2014/chartex" xmlns:cx1="http://schemas.microsoft.com/office/drawing/2015/9/8/chartex" xmlns:mc="http://schemas.openxmlformats.org/markup-compatibility/2006" xmlns:o="urn:schemas-microsoft-com:office:office" xmlns:r="http://schemas.openxmlformats.org/officeDocument/2006/relationships" xmlns:m="http://schemas.openxmlformats.org/officeDocument/2006/math" xmlns:v="urn:schemas-microsoft-com:vml" xmlns:wp14="http://schemas.microsoft.com/office/word/2010/wordprocessingDrawing" xmlns:wp="http://schemas.openxmlformats.org/drawingml/2006/wordprocessingDrawing" xmlns:w10="urn:schemas-microsoft-com:office:word" xmlns:w="http://schemas.openxmlformats.org/wordprocessingml/2006/main" xmlns:w14="http://schemas.microsoft.com/office/word/2010/wordml" xmlns:w15="http://schemas.microsoft.com/office/word/2012/wordml" xmlns:w16se="http://schemas.microsoft.com/office/word/2015/wordml/symex" xmlns:wpg="http://schemas.microsoft.com/office/word/2010/wordprocessingGroup" xmlns:wpi="http://schemas.microsoft.com/office/word/2010/wordprocessingInk" xmlns:wne="http://schemas.microsoft.com/office/word/2006/wordml" xmlns:wps="http://schemas.microsoft.com/office/word/2010/wordprocessingShape" mc:Ignorable="w14 w15 w16se wp14">
+<w:endnotes xmlns:wpc="http://schemas.microsoft.com/office/word/2010/wordprocessingCanvas" xmlns:mc="http://schemas.openxmlformats.org/markup-compatibility/2006" xmlns:o="urn:schemas-microsoft-com:office:office" xmlns:r="http://schemas.openxmlformats.org/officeDocument/2006/relationships" xmlns:m="http://schemas.openxmlformats.org/officeDocument/2006/math" xmlns:v="urn:schemas-microsoft-com:vml" xmlns:wp14="http://schemas.microsoft.com/office/word/2010/wordprocessingDrawing" xmlns:wp="http://schemas.openxmlformats.org/drawingml/2006/wordprocessingDrawing" xmlns:w10="urn:schemas-microsoft-com:office:word" xmlns:w="http://schemas.openxmlformats.org/wordprocessingml/2006/main" xmlns:w14="http://schemas.microsoft.com/office/word/2010/wordml" xmlns:wpg="http://schemas.microsoft.com/office/word/2010/wordprocessingGroup" xmlns:wpi="http://schemas.microsoft.com/office/word/2010/wordprocessingInk" xmlns:wne="http://schemas.microsoft.com/office/word/2006/wordml" xmlns:wps="http://schemas.microsoft.com/office/word/2010/wordprocessingShape" mc:Ignorable="w14 wp14">
   <w:endnote w:type="separator" w:id="-1">
     <w:p>
       <w:r>
@@ -1360,7 +1853,7 @@
 </file>
 
 <file path=word/footer1.xml><?xml version="1.0" encoding="utf-8"?>
-<w:ftr xmlns:wpc="http://schemas.microsoft.com/office/word/2010/wordprocessingCanvas" xmlns:cx="http://schemas.microsoft.com/office/drawing/2014/chartex" xmlns:cx1="http://schemas.microsoft.com/office/drawing/2015/9/8/chartex" xmlns:mc="http://schemas.openxmlformats.org/markup-compatibility/2006" xmlns:o="urn:schemas-microsoft-com:office:office" xmlns:r="http://schemas.openxmlformats.org/officeDocument/2006/relationships" xmlns:m="http://schemas.openxmlformats.org/officeDocument/2006/math" xmlns:v="urn:schemas-microsoft-com:vml" xmlns:wp14="http://schemas.microsoft.com/office/word/2010/wordprocessingDrawing" xmlns:wp="http://schemas.openxmlformats.org/drawingml/2006/wordprocessingDrawing" xmlns:w10="urn:schemas-microsoft-com:office:word" xmlns:w="http://schemas.openxmlformats.org/wordprocessingml/2006/main" xmlns:w14="http://schemas.microsoft.com/office/word/2010/wordml" xmlns:w15="http://schemas.microsoft.com/office/word/2012/wordml" xmlns:w16se="http://schemas.microsoft.com/office/word/2015/wordml/symex" xmlns:wpg="http://schemas.microsoft.com/office/word/2010/wordprocessingGroup" xmlns:wpi="http://schemas.microsoft.com/office/word/2010/wordprocessingInk" xmlns:wne="http://schemas.microsoft.com/office/word/2006/wordml" xmlns:wps="http://schemas.microsoft.com/office/word/2010/wordprocessingShape" mc:Ignorable="w14 w15 w16se wp14">
+<w:ftr xmlns:wpc="http://schemas.microsoft.com/office/word/2010/wordprocessingCanvas" xmlns:mc="http://schemas.openxmlformats.org/markup-compatibility/2006" xmlns:o="urn:schemas-microsoft-com:office:office" xmlns:r="http://schemas.openxmlformats.org/officeDocument/2006/relationships" xmlns:m="http://schemas.openxmlformats.org/officeDocument/2006/math" xmlns:v="urn:schemas-microsoft-com:vml" xmlns:wp14="http://schemas.microsoft.com/office/word/2010/wordprocessingDrawing" xmlns:wp="http://schemas.openxmlformats.org/drawingml/2006/wordprocessingDrawing" xmlns:w10="urn:schemas-microsoft-com:office:word" xmlns:w="http://schemas.openxmlformats.org/wordprocessingml/2006/main" xmlns:w14="http://schemas.microsoft.com/office/word/2010/wordml" xmlns:wpg="http://schemas.microsoft.com/office/word/2010/wordprocessingGroup" xmlns:wpi="http://schemas.microsoft.com/office/word/2010/wordprocessingInk" xmlns:wne="http://schemas.microsoft.com/office/word/2006/wordml" xmlns:wps="http://schemas.microsoft.com/office/word/2010/wordprocessingShape" mc:Ignorable="w14 wp14">
   <w:p>
     <w:pPr>
       <w:pStyle w:val="Textoindependiente"/>
@@ -1372,7 +1865,7 @@
     <w:r>
       <w:rPr>
         <w:noProof/>
-        <w:lang w:val="en-US" w:eastAsia="en-US" w:bidi="ar-SA"/>
+        <w:lang w:val="es-AR" w:eastAsia="es-AR" w:bidi="ar-SA"/>
       </w:rPr>
       <mc:AlternateContent>
         <mc:Choice Requires="wps">
@@ -1471,7 +1964,7 @@
             </wp:anchor>
           </w:drawing>
         </mc:Choice>
-        <mc:Fallback>
+        <mc:Fallback xmlns:w16se="http://schemas.microsoft.com/office/word/2015/wordml/symex" xmlns:w15="http://schemas.microsoft.com/office/word/2012/wordml" xmlns:cx1="http://schemas.microsoft.com/office/drawing/2015/9/8/chartex" xmlns:cx="http://schemas.microsoft.com/office/drawing/2014/chartex">
           <w:pict>
             <v:shapetype id="_x0000_t202" coordsize="21600,21600" o:spt="202" path="m,l,21600r21600,l21600,xe">
               <v:stroke joinstyle="miter"/>
@@ -1513,7 +2006,7 @@
     <w:r>
       <w:rPr>
         <w:noProof/>
-        <w:lang w:val="en-US" w:eastAsia="en-US" w:bidi="ar-SA"/>
+        <w:lang w:val="es-AR" w:eastAsia="es-AR" w:bidi="ar-SA"/>
       </w:rPr>
       <mc:AlternateContent>
         <mc:Choice Requires="wps">
@@ -1607,7 +2100,7 @@
             </wp:anchor>
           </w:drawing>
         </mc:Choice>
-        <mc:Fallback>
+        <mc:Fallback xmlns:w16se="http://schemas.microsoft.com/office/word/2015/wordml/symex" xmlns:w15="http://schemas.microsoft.com/office/word/2012/wordml" xmlns:cx1="http://schemas.microsoft.com/office/drawing/2015/9/8/chartex" xmlns:cx="http://schemas.microsoft.com/office/drawing/2014/chartex">
           <w:pict>
             <v:shape id="Text Box 5" o:spid="_x0000_s1027" type="#_x0000_t202" style="position:absolute;margin-left:407.05pt;margin-top:774.75pt;width:50.1pt;height:12.1pt;z-index:-251822080;visibility:visible;mso-wrap-style:square;mso-width-percent:0;mso-height-percent:0;mso-wrap-distance-left:9pt;mso-wrap-distance-top:0;mso-wrap-distance-right:9pt;mso-wrap-distance-bottom:0;mso-position-horizontal:absolute;mso-position-horizontal-relative:page;mso-position-vertical:absolute;mso-position-vertical-relative:page;mso-width-percent:0;mso-height-percent:0;mso-width-relative:page;mso-height-relative:page;v-text-anchor:top" o:gfxdata="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" filled="f" stroked="f">
               <v:textbox inset="0,0,0,0">
@@ -1642,7 +2135,7 @@
 </file>
 
 <file path=word/footer2.xml><?xml version="1.0" encoding="utf-8"?>
-<w:ftr xmlns:wpc="http://schemas.microsoft.com/office/word/2010/wordprocessingCanvas" xmlns:cx="http://schemas.microsoft.com/office/drawing/2014/chartex" xmlns:cx1="http://schemas.microsoft.com/office/drawing/2015/9/8/chartex" xmlns:mc="http://schemas.openxmlformats.org/markup-compatibility/2006" xmlns:o="urn:schemas-microsoft-com:office:office" xmlns:r="http://schemas.openxmlformats.org/officeDocument/2006/relationships" xmlns:m="http://schemas.openxmlformats.org/officeDocument/2006/math" xmlns:v="urn:schemas-microsoft-com:vml" xmlns:wp14="http://schemas.microsoft.com/office/word/2010/wordprocessingDrawing" xmlns:wp="http://schemas.openxmlformats.org/drawingml/2006/wordprocessingDrawing" xmlns:w10="urn:schemas-microsoft-com:office:word" xmlns:w="http://schemas.openxmlformats.org/wordprocessingml/2006/main" xmlns:w14="http://schemas.microsoft.com/office/word/2010/wordml" xmlns:w15="http://schemas.microsoft.com/office/word/2012/wordml" xmlns:w16se="http://schemas.microsoft.com/office/word/2015/wordml/symex" xmlns:wpg="http://schemas.microsoft.com/office/word/2010/wordprocessingGroup" xmlns:wpi="http://schemas.microsoft.com/office/word/2010/wordprocessingInk" xmlns:wne="http://schemas.microsoft.com/office/word/2006/wordml" xmlns:wps="http://schemas.microsoft.com/office/word/2010/wordprocessingShape" mc:Ignorable="w14 w15 w16se wp14">
+<w:ftr xmlns:wpc="http://schemas.microsoft.com/office/word/2010/wordprocessingCanvas" xmlns:mc="http://schemas.openxmlformats.org/markup-compatibility/2006" xmlns:o="urn:schemas-microsoft-com:office:office" xmlns:r="http://schemas.openxmlformats.org/officeDocument/2006/relationships" xmlns:m="http://schemas.openxmlformats.org/officeDocument/2006/math" xmlns:v="urn:schemas-microsoft-com:vml" xmlns:wp14="http://schemas.microsoft.com/office/word/2010/wordprocessingDrawing" xmlns:wp="http://schemas.openxmlformats.org/drawingml/2006/wordprocessingDrawing" xmlns:w10="urn:schemas-microsoft-com:office:word" xmlns:w="http://schemas.openxmlformats.org/wordprocessingml/2006/main" xmlns:w14="http://schemas.microsoft.com/office/word/2010/wordml" xmlns:wpg="http://schemas.microsoft.com/office/word/2010/wordprocessingGroup" xmlns:wpi="http://schemas.microsoft.com/office/word/2010/wordprocessingInk" xmlns:wne="http://schemas.microsoft.com/office/word/2006/wordml" xmlns:wps="http://schemas.microsoft.com/office/word/2010/wordprocessingShape" mc:Ignorable="w14 wp14">
   <w:p>
     <w:pPr>
       <w:pStyle w:val="Textoindependiente"/>
@@ -1654,7 +2147,7 @@
     <w:r>
       <w:rPr>
         <w:noProof/>
-        <w:lang w:val="en-US" w:eastAsia="en-US" w:bidi="ar-SA"/>
+        <w:lang w:val="es-AR" w:eastAsia="es-AR" w:bidi="ar-SA"/>
       </w:rPr>
       <mc:AlternateContent>
         <mc:Choice Requires="wps">
@@ -1789,7 +2282,7 @@
             </wp:anchor>
           </w:drawing>
         </mc:Choice>
-        <mc:Fallback>
+        <mc:Fallback xmlns:w16se="http://schemas.microsoft.com/office/word/2015/wordml/symex" xmlns:w15="http://schemas.microsoft.com/office/word/2012/wordml" xmlns:cx1="http://schemas.microsoft.com/office/drawing/2015/9/8/chartex" xmlns:cx="http://schemas.microsoft.com/office/drawing/2014/chartex">
           <w:pict>
             <v:shapetype id="_x0000_t202" coordsize="21600,21600" o:spt="202" path="m,l,21600r21600,l21600,xe">
               <v:stroke joinstyle="miter"/>
@@ -1867,7 +2360,7 @@
     <w:r>
       <w:rPr>
         <w:noProof/>
-        <w:lang w:val="en-US" w:eastAsia="en-US" w:bidi="ar-SA"/>
+        <w:lang w:val="es-AR" w:eastAsia="es-AR" w:bidi="ar-SA"/>
       </w:rPr>
       <mc:AlternateContent>
         <mc:Choice Requires="wps">
@@ -1994,6 +2487,10 @@
         </mc:Choice>
         <mc:Fallback>
           <w:pict>
+            <v:shapetype id="_x0000_t202" coordsize="21600,21600" o:spt="202" path="m,l,21600r21600,l21600,xe">
+              <v:stroke joinstyle="miter"/>
+              <v:path gradientshapeok="t" o:connecttype="rect"/>
+            </v:shapetype>
             <v:shape id="Text Box 1" o:spid="_x0000_s1029" type="#_x0000_t202" style="position:absolute;margin-left:449.9pt;margin-top:749.25pt;width:49.7pt;height:21.55pt;z-index:-251817984;visibility:visible;mso-wrap-style:square;mso-width-percent:0;mso-height-percent:0;mso-wrap-distance-left:9pt;mso-wrap-distance-top:0;mso-wrap-distance-right:9pt;mso-wrap-distance-bottom:0;mso-position-horizontal:absolute;mso-position-horizontal-relative:page;mso-position-vertical:absolute;mso-position-vertical-relative:page;mso-width-percent:0;mso-height-percent:0;mso-width-relative:page;mso-height-relative:page;v-text-anchor:top" o:gfxdata="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" filled="f" stroked="f">
               <v:textbox inset="0,0,0,0">
                 <w:txbxContent>
@@ -2058,7 +2555,7 @@
 </file>
 
 <file path=word/footnotes.xml><?xml version="1.0" encoding="utf-8"?>
-<w:footnotes xmlns:wpc="http://schemas.microsoft.com/office/word/2010/wordprocessingCanvas" xmlns:cx="http://schemas.microsoft.com/office/drawing/2014/chartex" xmlns:cx1="http://schemas.microsoft.com/office/drawing/2015/9/8/chartex" xmlns:mc="http://schemas.openxmlformats.org/markup-compatibility/2006" xmlns:o="urn:schemas-microsoft-com:office:office" xmlns:r="http://schemas.openxmlformats.org/officeDocument/2006/relationships" xmlns:m="http://schemas.openxmlformats.org/officeDocument/2006/math" xmlns:v="urn:schemas-microsoft-com:vml" xmlns:wp14="http://schemas.microsoft.com/office/word/2010/wordprocessingDrawing" xmlns:wp="http://schemas.openxmlformats.org/drawingml/2006/wordprocessingDrawing" xmlns:w10="urn:schemas-microsoft-com:office:word" xmlns:w="http://schemas.openxmlformats.org/wordprocessingml/2006/main" xmlns:w14="http://schemas.microsoft.com/office/word/2010/wordml" xmlns:w15="http://schemas.microsoft.com/office/word/2012/wordml" xmlns:w16se="http://schemas.microsoft.com/office/word/2015/wordml/symex" xmlns:wpg="http://schemas.microsoft.com/office/word/2010/wordprocessingGroup" xmlns:wpi="http://schemas.microsoft.com/office/word/2010/wordprocessingInk" xmlns:wne="http://schemas.microsoft.com/office/word/2006/wordml" xmlns:wps="http://schemas.microsoft.com/office/word/2010/wordprocessingShape" mc:Ignorable="w14 w15 w16se wp14">
+<w:footnotes xmlns:wpc="http://schemas.microsoft.com/office/word/2010/wordprocessingCanvas" xmlns:mc="http://schemas.openxmlformats.org/markup-compatibility/2006" xmlns:o="urn:schemas-microsoft-com:office:office" xmlns:r="http://schemas.openxmlformats.org/officeDocument/2006/relationships" xmlns:m="http://schemas.openxmlformats.org/officeDocument/2006/math" xmlns:v="urn:schemas-microsoft-com:vml" xmlns:wp14="http://schemas.microsoft.com/office/word/2010/wordprocessingDrawing" xmlns:wp="http://schemas.openxmlformats.org/drawingml/2006/wordprocessingDrawing" xmlns:w10="urn:schemas-microsoft-com:office:word" xmlns:w="http://schemas.openxmlformats.org/wordprocessingml/2006/main" xmlns:w14="http://schemas.microsoft.com/office/word/2010/wordml" xmlns:wpg="http://schemas.microsoft.com/office/word/2010/wordprocessingGroup" xmlns:wpi="http://schemas.microsoft.com/office/word/2010/wordprocessingInk" xmlns:wne="http://schemas.microsoft.com/office/word/2006/wordml" xmlns:wps="http://schemas.microsoft.com/office/word/2010/wordprocessingShape" mc:Ignorable="w14 wp14">
   <w:footnote w:type="separator" w:id="-1">
     <w:p>
       <w:r>
@@ -2077,8 +2574,8 @@
 </file>
 
 <file path=word/numbering.xml><?xml version="1.0" encoding="utf-8"?>
-<w:numbering xmlns:wpc="http://schemas.microsoft.com/office/word/2010/wordprocessingCanvas" xmlns:cx="http://schemas.microsoft.com/office/drawing/2014/chartex" xmlns:cx1="http://schemas.microsoft.com/office/drawing/2015/9/8/chartex" xmlns:mc="http://schemas.openxmlformats.org/markup-compatibility/2006" xmlns:o="urn:schemas-microsoft-com:office:office" xmlns:r="http://schemas.openxmlformats.org/officeDocument/2006/relationships" xmlns:m="http://schemas.openxmlformats.org/officeDocument/2006/math" xmlns:v="urn:schemas-microsoft-com:vml" xmlns:wp14="http://schemas.microsoft.com/office/word/2010/wordprocessingDrawing" xmlns:wp="http://schemas.openxmlformats.org/drawingml/2006/wordprocessingDrawing" xmlns:w10="urn:schemas-microsoft-com:office:word" xmlns:w="http://schemas.openxmlformats.org/wordprocessingml/2006/main" xmlns:w14="http://schemas.microsoft.com/office/word/2010/wordml" xmlns:w15="http://schemas.microsoft.com/office/word/2012/wordml" xmlns:w16se="http://schemas.microsoft.com/office/word/2015/wordml/symex" xmlns:wpg="http://schemas.microsoft.com/office/word/2010/wordprocessingGroup" xmlns:wpi="http://schemas.microsoft.com/office/word/2010/wordprocessingInk" xmlns:wne="http://schemas.microsoft.com/office/word/2006/wordml" xmlns:wps="http://schemas.microsoft.com/office/word/2010/wordprocessingShape" mc:Ignorable="w14 w15 w16se wp14">
-  <w:abstractNum w:abstractNumId="0" w15:restartNumberingAfterBreak="0">
+<w:numbering xmlns:wpc="http://schemas.microsoft.com/office/word/2010/wordprocessingCanvas" xmlns:mc="http://schemas.openxmlformats.org/markup-compatibility/2006" xmlns:o="urn:schemas-microsoft-com:office:office" xmlns:r="http://schemas.openxmlformats.org/officeDocument/2006/relationships" xmlns:m="http://schemas.openxmlformats.org/officeDocument/2006/math" xmlns:v="urn:schemas-microsoft-com:vml" xmlns:wp14="http://schemas.microsoft.com/office/word/2010/wordprocessingDrawing" xmlns:wp="http://schemas.openxmlformats.org/drawingml/2006/wordprocessingDrawing" xmlns:w10="urn:schemas-microsoft-com:office:word" xmlns:w="http://schemas.openxmlformats.org/wordprocessingml/2006/main" xmlns:w14="http://schemas.microsoft.com/office/word/2010/wordml" xmlns:wpg="http://schemas.microsoft.com/office/word/2010/wordprocessingGroup" xmlns:wpi="http://schemas.microsoft.com/office/word/2010/wordprocessingInk" xmlns:wne="http://schemas.microsoft.com/office/word/2006/wordml" xmlns:wps="http://schemas.microsoft.com/office/word/2010/wordprocessingShape" mc:Ignorable="w14 wp14">
+  <w:abstractNum w:abstractNumId="0">
     <w:nsid w:val="08851831"/>
     <w:multiLevelType w:val="hybridMultilevel"/>
     <w:tmpl w:val="8296159C"/>
@@ -2196,14 +2693,799 @@
       </w:rPr>
     </w:lvl>
   </w:abstractNum>
+  <w:abstractNum w:abstractNumId="1">
+    <w:nsid w:val="12EC2806"/>
+    <w:multiLevelType w:val="hybridMultilevel"/>
+    <w:tmpl w:val="4030F7C4"/>
+    <w:lvl w:ilvl="0" w:tplc="2C0A0001">
+      <w:start w:val="1"/>
+      <w:numFmt w:val="bullet"/>
+      <w:lvlText w:val=""/>
+      <w:lvlJc w:val="left"/>
+      <w:pPr>
+        <w:ind w:left="3600" w:hanging="360"/>
+      </w:pPr>
+      <w:rPr>
+        <w:rFonts w:ascii="Symbol" w:hAnsi="Symbol" w:hint="default"/>
+      </w:rPr>
+    </w:lvl>
+    <w:lvl w:ilvl="1" w:tplc="2C0A0003" w:tentative="1">
+      <w:start w:val="1"/>
+      <w:numFmt w:val="bullet"/>
+      <w:lvlText w:val="o"/>
+      <w:lvlJc w:val="left"/>
+      <w:pPr>
+        <w:ind w:left="4320" w:hanging="360"/>
+      </w:pPr>
+      <w:rPr>
+        <w:rFonts w:ascii="Courier New" w:hAnsi="Courier New" w:cs="Courier New" w:hint="default"/>
+      </w:rPr>
+    </w:lvl>
+    <w:lvl w:ilvl="2" w:tplc="2C0A0005" w:tentative="1">
+      <w:start w:val="1"/>
+      <w:numFmt w:val="bullet"/>
+      <w:lvlText w:val=""/>
+      <w:lvlJc w:val="left"/>
+      <w:pPr>
+        <w:ind w:left="5040" w:hanging="360"/>
+      </w:pPr>
+      <w:rPr>
+        <w:rFonts w:ascii="Wingdings" w:hAnsi="Wingdings" w:hint="default"/>
+      </w:rPr>
+    </w:lvl>
+    <w:lvl w:ilvl="3" w:tplc="2C0A0001" w:tentative="1">
+      <w:start w:val="1"/>
+      <w:numFmt w:val="bullet"/>
+      <w:lvlText w:val=""/>
+      <w:lvlJc w:val="left"/>
+      <w:pPr>
+        <w:ind w:left="5760" w:hanging="360"/>
+      </w:pPr>
+      <w:rPr>
+        <w:rFonts w:ascii="Symbol" w:hAnsi="Symbol" w:hint="default"/>
+      </w:rPr>
+    </w:lvl>
+    <w:lvl w:ilvl="4" w:tplc="2C0A0003" w:tentative="1">
+      <w:start w:val="1"/>
+      <w:numFmt w:val="bullet"/>
+      <w:lvlText w:val="o"/>
+      <w:lvlJc w:val="left"/>
+      <w:pPr>
+        <w:ind w:left="6480" w:hanging="360"/>
+      </w:pPr>
+      <w:rPr>
+        <w:rFonts w:ascii="Courier New" w:hAnsi="Courier New" w:cs="Courier New" w:hint="default"/>
+      </w:rPr>
+    </w:lvl>
+    <w:lvl w:ilvl="5" w:tplc="2C0A0005" w:tentative="1">
+      <w:start w:val="1"/>
+      <w:numFmt w:val="bullet"/>
+      <w:lvlText w:val=""/>
+      <w:lvlJc w:val="left"/>
+      <w:pPr>
+        <w:ind w:left="7200" w:hanging="360"/>
+      </w:pPr>
+      <w:rPr>
+        <w:rFonts w:ascii="Wingdings" w:hAnsi="Wingdings" w:hint="default"/>
+      </w:rPr>
+    </w:lvl>
+    <w:lvl w:ilvl="6" w:tplc="2C0A0001" w:tentative="1">
+      <w:start w:val="1"/>
+      <w:numFmt w:val="bullet"/>
+      <w:lvlText w:val=""/>
+      <w:lvlJc w:val="left"/>
+      <w:pPr>
+        <w:ind w:left="7920" w:hanging="360"/>
+      </w:pPr>
+      <w:rPr>
+        <w:rFonts w:ascii="Symbol" w:hAnsi="Symbol" w:hint="default"/>
+      </w:rPr>
+    </w:lvl>
+    <w:lvl w:ilvl="7" w:tplc="2C0A0003" w:tentative="1">
+      <w:start w:val="1"/>
+      <w:numFmt w:val="bullet"/>
+      <w:lvlText w:val="o"/>
+      <w:lvlJc w:val="left"/>
+      <w:pPr>
+        <w:ind w:left="8640" w:hanging="360"/>
+      </w:pPr>
+      <w:rPr>
+        <w:rFonts w:ascii="Courier New" w:hAnsi="Courier New" w:cs="Courier New" w:hint="default"/>
+      </w:rPr>
+    </w:lvl>
+    <w:lvl w:ilvl="8" w:tplc="2C0A0005" w:tentative="1">
+      <w:start w:val="1"/>
+      <w:numFmt w:val="bullet"/>
+      <w:lvlText w:val=""/>
+      <w:lvlJc w:val="left"/>
+      <w:pPr>
+        <w:ind w:left="9360" w:hanging="360"/>
+      </w:pPr>
+      <w:rPr>
+        <w:rFonts w:ascii="Wingdings" w:hAnsi="Wingdings" w:hint="default"/>
+      </w:rPr>
+    </w:lvl>
+  </w:abstractNum>
+  <w:abstractNum w:abstractNumId="2">
+    <w:nsid w:val="35D73077"/>
+    <w:multiLevelType w:val="hybridMultilevel"/>
+    <w:tmpl w:val="27D0C65C"/>
+    <w:lvl w:ilvl="0" w:tplc="2C0A0001">
+      <w:start w:val="1"/>
+      <w:numFmt w:val="bullet"/>
+      <w:lvlText w:val=""/>
+      <w:lvlJc w:val="left"/>
+      <w:pPr>
+        <w:ind w:left="6480" w:hanging="360"/>
+      </w:pPr>
+      <w:rPr>
+        <w:rFonts w:ascii="Symbol" w:hAnsi="Symbol" w:hint="default"/>
+      </w:rPr>
+    </w:lvl>
+    <w:lvl w:ilvl="1" w:tplc="2C0A0003" w:tentative="1">
+      <w:start w:val="1"/>
+      <w:numFmt w:val="bullet"/>
+      <w:lvlText w:val="o"/>
+      <w:lvlJc w:val="left"/>
+      <w:pPr>
+        <w:ind w:left="7200" w:hanging="360"/>
+      </w:pPr>
+      <w:rPr>
+        <w:rFonts w:ascii="Courier New" w:hAnsi="Courier New" w:cs="Courier New" w:hint="default"/>
+      </w:rPr>
+    </w:lvl>
+    <w:lvl w:ilvl="2" w:tplc="2C0A0005" w:tentative="1">
+      <w:start w:val="1"/>
+      <w:numFmt w:val="bullet"/>
+      <w:lvlText w:val=""/>
+      <w:lvlJc w:val="left"/>
+      <w:pPr>
+        <w:ind w:left="7920" w:hanging="360"/>
+      </w:pPr>
+      <w:rPr>
+        <w:rFonts w:ascii="Wingdings" w:hAnsi="Wingdings" w:hint="default"/>
+      </w:rPr>
+    </w:lvl>
+    <w:lvl w:ilvl="3" w:tplc="2C0A0001" w:tentative="1">
+      <w:start w:val="1"/>
+      <w:numFmt w:val="bullet"/>
+      <w:lvlText w:val=""/>
+      <w:lvlJc w:val="left"/>
+      <w:pPr>
+        <w:ind w:left="8640" w:hanging="360"/>
+      </w:pPr>
+      <w:rPr>
+        <w:rFonts w:ascii="Symbol" w:hAnsi="Symbol" w:hint="default"/>
+      </w:rPr>
+    </w:lvl>
+    <w:lvl w:ilvl="4" w:tplc="2C0A0003" w:tentative="1">
+      <w:start w:val="1"/>
+      <w:numFmt w:val="bullet"/>
+      <w:lvlText w:val="o"/>
+      <w:lvlJc w:val="left"/>
+      <w:pPr>
+        <w:ind w:left="9360" w:hanging="360"/>
+      </w:pPr>
+      <w:rPr>
+        <w:rFonts w:ascii="Courier New" w:hAnsi="Courier New" w:cs="Courier New" w:hint="default"/>
+      </w:rPr>
+    </w:lvl>
+    <w:lvl w:ilvl="5" w:tplc="2C0A0005" w:tentative="1">
+      <w:start w:val="1"/>
+      <w:numFmt w:val="bullet"/>
+      <w:lvlText w:val=""/>
+      <w:lvlJc w:val="left"/>
+      <w:pPr>
+        <w:ind w:left="10080" w:hanging="360"/>
+      </w:pPr>
+      <w:rPr>
+        <w:rFonts w:ascii="Wingdings" w:hAnsi="Wingdings" w:hint="default"/>
+      </w:rPr>
+    </w:lvl>
+    <w:lvl w:ilvl="6" w:tplc="2C0A0001" w:tentative="1">
+      <w:start w:val="1"/>
+      <w:numFmt w:val="bullet"/>
+      <w:lvlText w:val=""/>
+      <w:lvlJc w:val="left"/>
+      <w:pPr>
+        <w:ind w:left="10800" w:hanging="360"/>
+      </w:pPr>
+      <w:rPr>
+        <w:rFonts w:ascii="Symbol" w:hAnsi="Symbol" w:hint="default"/>
+      </w:rPr>
+    </w:lvl>
+    <w:lvl w:ilvl="7" w:tplc="2C0A0003" w:tentative="1">
+      <w:start w:val="1"/>
+      <w:numFmt w:val="bullet"/>
+      <w:lvlText w:val="o"/>
+      <w:lvlJc w:val="left"/>
+      <w:pPr>
+        <w:ind w:left="11520" w:hanging="360"/>
+      </w:pPr>
+      <w:rPr>
+        <w:rFonts w:ascii="Courier New" w:hAnsi="Courier New" w:cs="Courier New" w:hint="default"/>
+      </w:rPr>
+    </w:lvl>
+    <w:lvl w:ilvl="8" w:tplc="2C0A0005" w:tentative="1">
+      <w:start w:val="1"/>
+      <w:numFmt w:val="bullet"/>
+      <w:lvlText w:val=""/>
+      <w:lvlJc w:val="left"/>
+      <w:pPr>
+        <w:ind w:left="12240" w:hanging="360"/>
+      </w:pPr>
+      <w:rPr>
+        <w:rFonts w:ascii="Wingdings" w:hAnsi="Wingdings" w:hint="default"/>
+      </w:rPr>
+    </w:lvl>
+  </w:abstractNum>
+  <w:abstractNum w:abstractNumId="3">
+    <w:nsid w:val="46091A3A"/>
+    <w:multiLevelType w:val="hybridMultilevel"/>
+    <w:tmpl w:val="BD24C732"/>
+    <w:lvl w:ilvl="0" w:tplc="2C0A0001">
+      <w:start w:val="1"/>
+      <w:numFmt w:val="bullet"/>
+      <w:lvlText w:val=""/>
+      <w:lvlJc w:val="left"/>
+      <w:pPr>
+        <w:ind w:left="3600" w:hanging="360"/>
+      </w:pPr>
+      <w:rPr>
+        <w:rFonts w:ascii="Symbol" w:hAnsi="Symbol" w:hint="default"/>
+      </w:rPr>
+    </w:lvl>
+    <w:lvl w:ilvl="1" w:tplc="2C0A0003" w:tentative="1">
+      <w:start w:val="1"/>
+      <w:numFmt w:val="bullet"/>
+      <w:lvlText w:val="o"/>
+      <w:lvlJc w:val="left"/>
+      <w:pPr>
+        <w:ind w:left="4320" w:hanging="360"/>
+      </w:pPr>
+      <w:rPr>
+        <w:rFonts w:ascii="Courier New" w:hAnsi="Courier New" w:cs="Courier New" w:hint="default"/>
+      </w:rPr>
+    </w:lvl>
+    <w:lvl w:ilvl="2" w:tplc="2C0A0005" w:tentative="1">
+      <w:start w:val="1"/>
+      <w:numFmt w:val="bullet"/>
+      <w:lvlText w:val=""/>
+      <w:lvlJc w:val="left"/>
+      <w:pPr>
+        <w:ind w:left="5040" w:hanging="360"/>
+      </w:pPr>
+      <w:rPr>
+        <w:rFonts w:ascii="Wingdings" w:hAnsi="Wingdings" w:hint="default"/>
+      </w:rPr>
+    </w:lvl>
+    <w:lvl w:ilvl="3" w:tplc="2C0A0001" w:tentative="1">
+      <w:start w:val="1"/>
+      <w:numFmt w:val="bullet"/>
+      <w:lvlText w:val=""/>
+      <w:lvlJc w:val="left"/>
+      <w:pPr>
+        <w:ind w:left="5760" w:hanging="360"/>
+      </w:pPr>
+      <w:rPr>
+        <w:rFonts w:ascii="Symbol" w:hAnsi="Symbol" w:hint="default"/>
+      </w:rPr>
+    </w:lvl>
+    <w:lvl w:ilvl="4" w:tplc="2C0A0003" w:tentative="1">
+      <w:start w:val="1"/>
+      <w:numFmt w:val="bullet"/>
+      <w:lvlText w:val="o"/>
+      <w:lvlJc w:val="left"/>
+      <w:pPr>
+        <w:ind w:left="6480" w:hanging="360"/>
+      </w:pPr>
+      <w:rPr>
+        <w:rFonts w:ascii="Courier New" w:hAnsi="Courier New" w:cs="Courier New" w:hint="default"/>
+      </w:rPr>
+    </w:lvl>
+    <w:lvl w:ilvl="5" w:tplc="2C0A0005" w:tentative="1">
+      <w:start w:val="1"/>
+      <w:numFmt w:val="bullet"/>
+      <w:lvlText w:val=""/>
+      <w:lvlJc w:val="left"/>
+      <w:pPr>
+        <w:ind w:left="7200" w:hanging="360"/>
+      </w:pPr>
+      <w:rPr>
+        <w:rFonts w:ascii="Wingdings" w:hAnsi="Wingdings" w:hint="default"/>
+      </w:rPr>
+    </w:lvl>
+    <w:lvl w:ilvl="6" w:tplc="2C0A0001" w:tentative="1">
+      <w:start w:val="1"/>
+      <w:numFmt w:val="bullet"/>
+      <w:lvlText w:val=""/>
+      <w:lvlJc w:val="left"/>
+      <w:pPr>
+        <w:ind w:left="7920" w:hanging="360"/>
+      </w:pPr>
+      <w:rPr>
+        <w:rFonts w:ascii="Symbol" w:hAnsi="Symbol" w:hint="default"/>
+      </w:rPr>
+    </w:lvl>
+    <w:lvl w:ilvl="7" w:tplc="2C0A0003" w:tentative="1">
+      <w:start w:val="1"/>
+      <w:numFmt w:val="bullet"/>
+      <w:lvlText w:val="o"/>
+      <w:lvlJc w:val="left"/>
+      <w:pPr>
+        <w:ind w:left="8640" w:hanging="360"/>
+      </w:pPr>
+      <w:rPr>
+        <w:rFonts w:ascii="Courier New" w:hAnsi="Courier New" w:cs="Courier New" w:hint="default"/>
+      </w:rPr>
+    </w:lvl>
+    <w:lvl w:ilvl="8" w:tplc="2C0A0005" w:tentative="1">
+      <w:start w:val="1"/>
+      <w:numFmt w:val="bullet"/>
+      <w:lvlText w:val=""/>
+      <w:lvlJc w:val="left"/>
+      <w:pPr>
+        <w:ind w:left="9360" w:hanging="360"/>
+      </w:pPr>
+      <w:rPr>
+        <w:rFonts w:ascii="Wingdings" w:hAnsi="Wingdings" w:hint="default"/>
+      </w:rPr>
+    </w:lvl>
+  </w:abstractNum>
+  <w:abstractNum w:abstractNumId="4">
+    <w:nsid w:val="5B1167B2"/>
+    <w:multiLevelType w:val="hybridMultilevel"/>
+    <w:tmpl w:val="CF0EE0B2"/>
+    <w:lvl w:ilvl="0" w:tplc="2C0A0001">
+      <w:start w:val="1"/>
+      <w:numFmt w:val="bullet"/>
+      <w:lvlText w:val=""/>
+      <w:lvlJc w:val="left"/>
+      <w:pPr>
+        <w:ind w:left="3600" w:hanging="360"/>
+      </w:pPr>
+      <w:rPr>
+        <w:rFonts w:ascii="Symbol" w:hAnsi="Symbol" w:hint="default"/>
+      </w:rPr>
+    </w:lvl>
+    <w:lvl w:ilvl="1" w:tplc="2C0A0003" w:tentative="1">
+      <w:start w:val="1"/>
+      <w:numFmt w:val="bullet"/>
+      <w:lvlText w:val="o"/>
+      <w:lvlJc w:val="left"/>
+      <w:pPr>
+        <w:ind w:left="4320" w:hanging="360"/>
+      </w:pPr>
+      <w:rPr>
+        <w:rFonts w:ascii="Courier New" w:hAnsi="Courier New" w:cs="Courier New" w:hint="default"/>
+      </w:rPr>
+    </w:lvl>
+    <w:lvl w:ilvl="2" w:tplc="2C0A0005" w:tentative="1">
+      <w:start w:val="1"/>
+      <w:numFmt w:val="bullet"/>
+      <w:lvlText w:val=""/>
+      <w:lvlJc w:val="left"/>
+      <w:pPr>
+        <w:ind w:left="5040" w:hanging="360"/>
+      </w:pPr>
+      <w:rPr>
+        <w:rFonts w:ascii="Wingdings" w:hAnsi="Wingdings" w:hint="default"/>
+      </w:rPr>
+    </w:lvl>
+    <w:lvl w:ilvl="3" w:tplc="2C0A0001" w:tentative="1">
+      <w:start w:val="1"/>
+      <w:numFmt w:val="bullet"/>
+      <w:lvlText w:val=""/>
+      <w:lvlJc w:val="left"/>
+      <w:pPr>
+        <w:ind w:left="5760" w:hanging="360"/>
+      </w:pPr>
+      <w:rPr>
+        <w:rFonts w:ascii="Symbol" w:hAnsi="Symbol" w:hint="default"/>
+      </w:rPr>
+    </w:lvl>
+    <w:lvl w:ilvl="4" w:tplc="2C0A0003" w:tentative="1">
+      <w:start w:val="1"/>
+      <w:numFmt w:val="bullet"/>
+      <w:lvlText w:val="o"/>
+      <w:lvlJc w:val="left"/>
+      <w:pPr>
+        <w:ind w:left="6480" w:hanging="360"/>
+      </w:pPr>
+      <w:rPr>
+        <w:rFonts w:ascii="Courier New" w:hAnsi="Courier New" w:cs="Courier New" w:hint="default"/>
+      </w:rPr>
+    </w:lvl>
+    <w:lvl w:ilvl="5" w:tplc="2C0A0005" w:tentative="1">
+      <w:start w:val="1"/>
+      <w:numFmt w:val="bullet"/>
+      <w:lvlText w:val=""/>
+      <w:lvlJc w:val="left"/>
+      <w:pPr>
+        <w:ind w:left="7200" w:hanging="360"/>
+      </w:pPr>
+      <w:rPr>
+        <w:rFonts w:ascii="Wingdings" w:hAnsi="Wingdings" w:hint="default"/>
+      </w:rPr>
+    </w:lvl>
+    <w:lvl w:ilvl="6" w:tplc="2C0A0001" w:tentative="1">
+      <w:start w:val="1"/>
+      <w:numFmt w:val="bullet"/>
+      <w:lvlText w:val=""/>
+      <w:lvlJc w:val="left"/>
+      <w:pPr>
+        <w:ind w:left="7920" w:hanging="360"/>
+      </w:pPr>
+      <w:rPr>
+        <w:rFonts w:ascii="Symbol" w:hAnsi="Symbol" w:hint="default"/>
+      </w:rPr>
+    </w:lvl>
+    <w:lvl w:ilvl="7" w:tplc="2C0A0003" w:tentative="1">
+      <w:start w:val="1"/>
+      <w:numFmt w:val="bullet"/>
+      <w:lvlText w:val="o"/>
+      <w:lvlJc w:val="left"/>
+      <w:pPr>
+        <w:ind w:left="8640" w:hanging="360"/>
+      </w:pPr>
+      <w:rPr>
+        <w:rFonts w:ascii="Courier New" w:hAnsi="Courier New" w:cs="Courier New" w:hint="default"/>
+      </w:rPr>
+    </w:lvl>
+    <w:lvl w:ilvl="8" w:tplc="2C0A0005" w:tentative="1">
+      <w:start w:val="1"/>
+      <w:numFmt w:val="bullet"/>
+      <w:lvlText w:val=""/>
+      <w:lvlJc w:val="left"/>
+      <w:pPr>
+        <w:ind w:left="9360" w:hanging="360"/>
+      </w:pPr>
+      <w:rPr>
+        <w:rFonts w:ascii="Wingdings" w:hAnsi="Wingdings" w:hint="default"/>
+      </w:rPr>
+    </w:lvl>
+  </w:abstractNum>
+  <w:abstractNum w:abstractNumId="5">
+    <w:nsid w:val="62506E0E"/>
+    <w:multiLevelType w:val="hybridMultilevel"/>
+    <w:tmpl w:val="D2022D96"/>
+    <w:lvl w:ilvl="0" w:tplc="2C0A0001">
+      <w:start w:val="1"/>
+      <w:numFmt w:val="bullet"/>
+      <w:lvlText w:val=""/>
+      <w:lvlJc w:val="left"/>
+      <w:pPr>
+        <w:ind w:left="3600" w:hanging="360"/>
+      </w:pPr>
+      <w:rPr>
+        <w:rFonts w:ascii="Symbol" w:hAnsi="Symbol" w:hint="default"/>
+      </w:rPr>
+    </w:lvl>
+    <w:lvl w:ilvl="1" w:tplc="2C0A0003" w:tentative="1">
+      <w:start w:val="1"/>
+      <w:numFmt w:val="bullet"/>
+      <w:lvlText w:val="o"/>
+      <w:lvlJc w:val="left"/>
+      <w:pPr>
+        <w:ind w:left="4320" w:hanging="360"/>
+      </w:pPr>
+      <w:rPr>
+        <w:rFonts w:ascii="Courier New" w:hAnsi="Courier New" w:cs="Courier New" w:hint="default"/>
+      </w:rPr>
+    </w:lvl>
+    <w:lvl w:ilvl="2" w:tplc="2C0A0005" w:tentative="1">
+      <w:start w:val="1"/>
+      <w:numFmt w:val="bullet"/>
+      <w:lvlText w:val=""/>
+      <w:lvlJc w:val="left"/>
+      <w:pPr>
+        <w:ind w:left="5040" w:hanging="360"/>
+      </w:pPr>
+      <w:rPr>
+        <w:rFonts w:ascii="Wingdings" w:hAnsi="Wingdings" w:hint="default"/>
+      </w:rPr>
+    </w:lvl>
+    <w:lvl w:ilvl="3" w:tplc="2C0A0001" w:tentative="1">
+      <w:start w:val="1"/>
+      <w:numFmt w:val="bullet"/>
+      <w:lvlText w:val=""/>
+      <w:lvlJc w:val="left"/>
+      <w:pPr>
+        <w:ind w:left="5760" w:hanging="360"/>
+      </w:pPr>
+      <w:rPr>
+        <w:rFonts w:ascii="Symbol" w:hAnsi="Symbol" w:hint="default"/>
+      </w:rPr>
+    </w:lvl>
+    <w:lvl w:ilvl="4" w:tplc="2C0A0003" w:tentative="1">
+      <w:start w:val="1"/>
+      <w:numFmt w:val="bullet"/>
+      <w:lvlText w:val="o"/>
+      <w:lvlJc w:val="left"/>
+      <w:pPr>
+        <w:ind w:left="6480" w:hanging="360"/>
+      </w:pPr>
+      <w:rPr>
+        <w:rFonts w:ascii="Courier New" w:hAnsi="Courier New" w:cs="Courier New" w:hint="default"/>
+      </w:rPr>
+    </w:lvl>
+    <w:lvl w:ilvl="5" w:tplc="2C0A0005" w:tentative="1">
+      <w:start w:val="1"/>
+      <w:numFmt w:val="bullet"/>
+      <w:lvlText w:val=""/>
+      <w:lvlJc w:val="left"/>
+      <w:pPr>
+        <w:ind w:left="7200" w:hanging="360"/>
+      </w:pPr>
+      <w:rPr>
+        <w:rFonts w:ascii="Wingdings" w:hAnsi="Wingdings" w:hint="default"/>
+      </w:rPr>
+    </w:lvl>
+    <w:lvl w:ilvl="6" w:tplc="2C0A0001" w:tentative="1">
+      <w:start w:val="1"/>
+      <w:numFmt w:val="bullet"/>
+      <w:lvlText w:val=""/>
+      <w:lvlJc w:val="left"/>
+      <w:pPr>
+        <w:ind w:left="7920" w:hanging="360"/>
+      </w:pPr>
+      <w:rPr>
+        <w:rFonts w:ascii="Symbol" w:hAnsi="Symbol" w:hint="default"/>
+      </w:rPr>
+    </w:lvl>
+    <w:lvl w:ilvl="7" w:tplc="2C0A0003" w:tentative="1">
+      <w:start w:val="1"/>
+      <w:numFmt w:val="bullet"/>
+      <w:lvlText w:val="o"/>
+      <w:lvlJc w:val="left"/>
+      <w:pPr>
+        <w:ind w:left="8640" w:hanging="360"/>
+      </w:pPr>
+      <w:rPr>
+        <w:rFonts w:ascii="Courier New" w:hAnsi="Courier New" w:cs="Courier New" w:hint="default"/>
+      </w:rPr>
+    </w:lvl>
+    <w:lvl w:ilvl="8" w:tplc="2C0A0005" w:tentative="1">
+      <w:start w:val="1"/>
+      <w:numFmt w:val="bullet"/>
+      <w:lvlText w:val=""/>
+      <w:lvlJc w:val="left"/>
+      <w:pPr>
+        <w:ind w:left="9360" w:hanging="360"/>
+      </w:pPr>
+      <w:rPr>
+        <w:rFonts w:ascii="Wingdings" w:hAnsi="Wingdings" w:hint="default"/>
+      </w:rPr>
+    </w:lvl>
+  </w:abstractNum>
+  <w:abstractNum w:abstractNumId="6">
+    <w:nsid w:val="79CE1B39"/>
+    <w:multiLevelType w:val="hybridMultilevel"/>
+    <w:tmpl w:val="0ED43F44"/>
+    <w:lvl w:ilvl="0" w:tplc="2C0A0001">
+      <w:start w:val="1"/>
+      <w:numFmt w:val="bullet"/>
+      <w:lvlText w:val=""/>
+      <w:lvlJc w:val="left"/>
+      <w:pPr>
+        <w:ind w:left="6480" w:hanging="360"/>
+      </w:pPr>
+      <w:rPr>
+        <w:rFonts w:ascii="Symbol" w:hAnsi="Symbol" w:hint="default"/>
+      </w:rPr>
+    </w:lvl>
+    <w:lvl w:ilvl="1" w:tplc="2C0A0003" w:tentative="1">
+      <w:start w:val="1"/>
+      <w:numFmt w:val="bullet"/>
+      <w:lvlText w:val="o"/>
+      <w:lvlJc w:val="left"/>
+      <w:pPr>
+        <w:ind w:left="7200" w:hanging="360"/>
+      </w:pPr>
+      <w:rPr>
+        <w:rFonts w:ascii="Courier New" w:hAnsi="Courier New" w:cs="Courier New" w:hint="default"/>
+      </w:rPr>
+    </w:lvl>
+    <w:lvl w:ilvl="2" w:tplc="2C0A0005" w:tentative="1">
+      <w:start w:val="1"/>
+      <w:numFmt w:val="bullet"/>
+      <w:lvlText w:val=""/>
+      <w:lvlJc w:val="left"/>
+      <w:pPr>
+        <w:ind w:left="7920" w:hanging="360"/>
+      </w:pPr>
+      <w:rPr>
+        <w:rFonts w:ascii="Wingdings" w:hAnsi="Wingdings" w:hint="default"/>
+      </w:rPr>
+    </w:lvl>
+    <w:lvl w:ilvl="3" w:tplc="2C0A0001" w:tentative="1">
+      <w:start w:val="1"/>
+      <w:numFmt w:val="bullet"/>
+      <w:lvlText w:val=""/>
+      <w:lvlJc w:val="left"/>
+      <w:pPr>
+        <w:ind w:left="8640" w:hanging="360"/>
+      </w:pPr>
+      <w:rPr>
+        <w:rFonts w:ascii="Symbol" w:hAnsi="Symbol" w:hint="default"/>
+      </w:rPr>
+    </w:lvl>
+    <w:lvl w:ilvl="4" w:tplc="2C0A0003" w:tentative="1">
+      <w:start w:val="1"/>
+      <w:numFmt w:val="bullet"/>
+      <w:lvlText w:val="o"/>
+      <w:lvlJc w:val="left"/>
+      <w:pPr>
+        <w:ind w:left="9360" w:hanging="360"/>
+      </w:pPr>
+      <w:rPr>
+        <w:rFonts w:ascii="Courier New" w:hAnsi="Courier New" w:cs="Courier New" w:hint="default"/>
+      </w:rPr>
+    </w:lvl>
+    <w:lvl w:ilvl="5" w:tplc="2C0A0005" w:tentative="1">
+      <w:start w:val="1"/>
+      <w:numFmt w:val="bullet"/>
+      <w:lvlText w:val=""/>
+      <w:lvlJc w:val="left"/>
+      <w:pPr>
+        <w:ind w:left="10080" w:hanging="360"/>
+      </w:pPr>
+      <w:rPr>
+        <w:rFonts w:ascii="Wingdings" w:hAnsi="Wingdings" w:hint="default"/>
+      </w:rPr>
+    </w:lvl>
+    <w:lvl w:ilvl="6" w:tplc="2C0A0001" w:tentative="1">
+      <w:start w:val="1"/>
+      <w:numFmt w:val="bullet"/>
+      <w:lvlText w:val=""/>
+      <w:lvlJc w:val="left"/>
+      <w:pPr>
+        <w:ind w:left="10800" w:hanging="360"/>
+      </w:pPr>
+      <w:rPr>
+        <w:rFonts w:ascii="Symbol" w:hAnsi="Symbol" w:hint="default"/>
+      </w:rPr>
+    </w:lvl>
+    <w:lvl w:ilvl="7" w:tplc="2C0A0003" w:tentative="1">
+      <w:start w:val="1"/>
+      <w:numFmt w:val="bullet"/>
+      <w:lvlText w:val="o"/>
+      <w:lvlJc w:val="left"/>
+      <w:pPr>
+        <w:ind w:left="11520" w:hanging="360"/>
+      </w:pPr>
+      <w:rPr>
+        <w:rFonts w:ascii="Courier New" w:hAnsi="Courier New" w:cs="Courier New" w:hint="default"/>
+      </w:rPr>
+    </w:lvl>
+    <w:lvl w:ilvl="8" w:tplc="2C0A0005" w:tentative="1">
+      <w:start w:val="1"/>
+      <w:numFmt w:val="bullet"/>
+      <w:lvlText w:val=""/>
+      <w:lvlJc w:val="left"/>
+      <w:pPr>
+        <w:ind w:left="12240" w:hanging="360"/>
+      </w:pPr>
+      <w:rPr>
+        <w:rFonts w:ascii="Wingdings" w:hAnsi="Wingdings" w:hint="default"/>
+      </w:rPr>
+    </w:lvl>
+  </w:abstractNum>
+  <w:abstractNum w:abstractNumId="7">
+    <w:nsid w:val="7AFF6EE5"/>
+    <w:multiLevelType w:val="hybridMultilevel"/>
+    <w:tmpl w:val="10F8811C"/>
+    <w:lvl w:ilvl="0" w:tplc="2C0A000F">
+      <w:start w:val="1"/>
+      <w:numFmt w:val="decimal"/>
+      <w:lvlText w:val="%1."/>
+      <w:lvlJc w:val="left"/>
+      <w:pPr>
+        <w:ind w:left="3600" w:hanging="360"/>
+      </w:pPr>
+    </w:lvl>
+    <w:lvl w:ilvl="1" w:tplc="2C0A0019" w:tentative="1">
+      <w:start w:val="1"/>
+      <w:numFmt w:val="lowerLetter"/>
+      <w:lvlText w:val="%2."/>
+      <w:lvlJc w:val="left"/>
+      <w:pPr>
+        <w:ind w:left="4320" w:hanging="360"/>
+      </w:pPr>
+    </w:lvl>
+    <w:lvl w:ilvl="2" w:tplc="2C0A001B" w:tentative="1">
+      <w:start w:val="1"/>
+      <w:numFmt w:val="lowerRoman"/>
+      <w:lvlText w:val="%3."/>
+      <w:lvlJc w:val="right"/>
+      <w:pPr>
+        <w:ind w:left="5040" w:hanging="180"/>
+      </w:pPr>
+    </w:lvl>
+    <w:lvl w:ilvl="3" w:tplc="2C0A000F" w:tentative="1">
+      <w:start w:val="1"/>
+      <w:numFmt w:val="decimal"/>
+      <w:lvlText w:val="%4."/>
+      <w:lvlJc w:val="left"/>
+      <w:pPr>
+        <w:ind w:left="5760" w:hanging="360"/>
+      </w:pPr>
+    </w:lvl>
+    <w:lvl w:ilvl="4" w:tplc="2C0A0019" w:tentative="1">
+      <w:start w:val="1"/>
+      <w:numFmt w:val="lowerLetter"/>
+      <w:lvlText w:val="%5."/>
+      <w:lvlJc w:val="left"/>
+      <w:pPr>
+        <w:ind w:left="6480" w:hanging="360"/>
+      </w:pPr>
+    </w:lvl>
+    <w:lvl w:ilvl="5" w:tplc="2C0A001B" w:tentative="1">
+      <w:start w:val="1"/>
+      <w:numFmt w:val="lowerRoman"/>
+      <w:lvlText w:val="%6."/>
+      <w:lvlJc w:val="right"/>
+      <w:pPr>
+        <w:ind w:left="7200" w:hanging="180"/>
+      </w:pPr>
+    </w:lvl>
+    <w:lvl w:ilvl="6" w:tplc="2C0A000F" w:tentative="1">
+      <w:start w:val="1"/>
+      <w:numFmt w:val="decimal"/>
+      <w:lvlText w:val="%7."/>
+      <w:lvlJc w:val="left"/>
+      <w:pPr>
+        <w:ind w:left="7920" w:hanging="360"/>
+      </w:pPr>
+    </w:lvl>
+    <w:lvl w:ilvl="7" w:tplc="2C0A0019" w:tentative="1">
+      <w:start w:val="1"/>
+      <w:numFmt w:val="lowerLetter"/>
+      <w:lvlText w:val="%8."/>
+      <w:lvlJc w:val="left"/>
+      <w:pPr>
+        <w:ind w:left="8640" w:hanging="360"/>
+      </w:pPr>
+    </w:lvl>
+    <w:lvl w:ilvl="8" w:tplc="2C0A001B" w:tentative="1">
+      <w:start w:val="1"/>
+      <w:numFmt w:val="lowerRoman"/>
+      <w:lvlText w:val="%9."/>
+      <w:lvlJc w:val="right"/>
+      <w:pPr>
+        <w:ind w:left="9360" w:hanging="180"/>
+      </w:pPr>
+    </w:lvl>
+  </w:abstractNum>
   <w:num w:numId="1">
     <w:abstractNumId w:val="0"/>
+  </w:num>
+  <w:num w:numId="2">
+    <w:abstractNumId w:val="3"/>
+  </w:num>
+  <w:num w:numId="3">
+    <w:abstractNumId w:val="5"/>
+  </w:num>
+  <w:num w:numId="4">
+    <w:abstractNumId w:val="2"/>
+  </w:num>
+  <w:num w:numId="5">
+    <w:abstractNumId w:val="7"/>
+  </w:num>
+  <w:num w:numId="6">
+    <w:abstractNumId w:val="4"/>
+  </w:num>
+  <w:num w:numId="7">
+    <w:abstractNumId w:val="6"/>
+  </w:num>
+  <w:num w:numId="8">
+    <w:abstractNumId w:val="1"/>
   </w:num>
 </w:numbering>
 </file>
 
 <file path=word/styles.xml><?xml version="1.0" encoding="utf-8"?>
-<w:styles xmlns:mc="http://schemas.openxmlformats.org/markup-compatibility/2006" xmlns:r="http://schemas.openxmlformats.org/officeDocument/2006/relationships" xmlns:w="http://schemas.openxmlformats.org/wordprocessingml/2006/main" xmlns:w14="http://schemas.microsoft.com/office/word/2010/wordml" xmlns:w15="http://schemas.microsoft.com/office/word/2012/wordml" xmlns:w16se="http://schemas.microsoft.com/office/word/2015/wordml/symex" mc:Ignorable="w14 w15 w16se">
+<w:styles xmlns:mc="http://schemas.openxmlformats.org/markup-compatibility/2006" xmlns:r="http://schemas.openxmlformats.org/officeDocument/2006/relationships" xmlns:w="http://schemas.openxmlformats.org/wordprocessingml/2006/main" xmlns:w14="http://schemas.microsoft.com/office/word/2010/wordml" mc:Ignorable="w14">
   <w:docDefaults>
     <w:rPrDefault>
       <w:rPr>
@@ -2221,378 +3503,144 @@
       </w:pPr>
     </w:pPrDefault>
   </w:docDefaults>
-  <w:latentStyles w:defLockedState="0" w:defUIPriority="99" w:defSemiHidden="0" w:defUnhideWhenUsed="0" w:defQFormat="0" w:count="371">
-    <w:lsdException w:name="Normal" w:uiPriority="0" w:qFormat="1"/>
-    <w:lsdException w:name="heading 1" w:uiPriority="9" w:qFormat="1"/>
-    <w:lsdException w:name="heading 2" w:semiHidden="1" w:uiPriority="9" w:unhideWhenUsed="1" w:qFormat="1"/>
-    <w:lsdException w:name="heading 3" w:semiHidden="1" w:uiPriority="9" w:unhideWhenUsed="1" w:qFormat="1"/>
-    <w:lsdException w:name="heading 4" w:semiHidden="1" w:uiPriority="9" w:unhideWhenUsed="1" w:qFormat="1"/>
-    <w:lsdException w:name="heading 5" w:semiHidden="1" w:uiPriority="9" w:unhideWhenUsed="1" w:qFormat="1"/>
-    <w:lsdException w:name="heading 6" w:semiHidden="1" w:uiPriority="9" w:unhideWhenUsed="1" w:qFormat="1"/>
-    <w:lsdException w:name="heading 7" w:semiHidden="1" w:uiPriority="9" w:unhideWhenUsed="1" w:qFormat="1"/>
-    <w:lsdException w:name="heading 8" w:semiHidden="1" w:uiPriority="9" w:unhideWhenUsed="1" w:qFormat="1"/>
-    <w:lsdException w:name="heading 9" w:semiHidden="1" w:uiPriority="9" w:unhideWhenUsed="1" w:qFormat="1"/>
-    <w:lsdException w:name="index 1" w:semiHidden="1" w:unhideWhenUsed="1"/>
-    <w:lsdException w:name="index 2" w:semiHidden="1" w:unhideWhenUsed="1"/>
-    <w:lsdException w:name="index 3" w:semiHidden="1" w:unhideWhenUsed="1"/>
-    <w:lsdException w:name="index 4" w:semiHidden="1" w:unhideWhenUsed="1"/>
-    <w:lsdException w:name="index 5" w:semiHidden="1" w:unhideWhenUsed="1"/>
-    <w:lsdException w:name="index 6" w:semiHidden="1" w:unhideWhenUsed="1"/>
-    <w:lsdException w:name="index 7" w:semiHidden="1" w:unhideWhenUsed="1"/>
-    <w:lsdException w:name="index 8" w:semiHidden="1" w:unhideWhenUsed="1"/>
-    <w:lsdException w:name="index 9" w:semiHidden="1" w:unhideWhenUsed="1"/>
-    <w:lsdException w:name="toc 1" w:semiHidden="1" w:uiPriority="39" w:unhideWhenUsed="1"/>
-    <w:lsdException w:name="toc 2" w:semiHidden="1" w:uiPriority="39" w:unhideWhenUsed="1"/>
-    <w:lsdException w:name="toc 3" w:semiHidden="1" w:uiPriority="39" w:unhideWhenUsed="1"/>
-    <w:lsdException w:name="toc 4" w:semiHidden="1" w:uiPriority="39" w:unhideWhenUsed="1"/>
-    <w:lsdException w:name="toc 5" w:semiHidden="1" w:uiPriority="39" w:unhideWhenUsed="1"/>
-    <w:lsdException w:name="toc 6" w:semiHidden="1" w:uiPriority="39" w:unhideWhenUsed="1"/>
-    <w:lsdException w:name="toc 7" w:semiHidden="1" w:uiPriority="39" w:unhideWhenUsed="1"/>
-    <w:lsdException w:name="toc 8" w:semiHidden="1" w:uiPriority="39" w:unhideWhenUsed="1"/>
-    <w:lsdException w:name="toc 9" w:semiHidden="1" w:uiPriority="39" w:unhideWhenUsed="1"/>
-    <w:lsdException w:name="Normal Indent" w:semiHidden="1" w:unhideWhenUsed="1"/>
-    <w:lsdException w:name="footnote text" w:semiHidden="1" w:unhideWhenUsed="1"/>
-    <w:lsdException w:name="annotation text" w:semiHidden="1" w:unhideWhenUsed="1"/>
-    <w:lsdException w:name="header" w:semiHidden="1" w:unhideWhenUsed="1"/>
-    <w:lsdException w:name="footer" w:semiHidden="1" w:unhideWhenUsed="1"/>
-    <w:lsdException w:name="index heading" w:semiHidden="1" w:unhideWhenUsed="1"/>
-    <w:lsdException w:name="caption" w:semiHidden="1" w:uiPriority="35" w:unhideWhenUsed="1" w:qFormat="1"/>
-    <w:lsdException w:name="table of figures" w:semiHidden="1" w:unhideWhenUsed="1"/>
-    <w:lsdException w:name="envelope address" w:semiHidden="1" w:unhideWhenUsed="1"/>
-    <w:lsdException w:name="envelope return" w:semiHidden="1" w:unhideWhenUsed="1"/>
-    <w:lsdException w:name="footnote reference" w:semiHidden="1" w:unhideWhenUsed="1"/>
-    <w:lsdException w:name="annotation reference" w:semiHidden="1" w:unhideWhenUsed="1"/>
-    <w:lsdException w:name="line number" w:semiHidden="1" w:unhideWhenUsed="1"/>
-    <w:lsdException w:name="page number" w:semiHidden="1" w:unhideWhenUsed="1"/>
-    <w:lsdException w:name="endnote reference" w:semiHidden="1" w:unhideWhenUsed="1"/>
-    <w:lsdException w:name="endnote text" w:semiHidden="1" w:unhideWhenUsed="1"/>
-    <w:lsdException w:name="table of authorities" w:semiHidden="1" w:unhideWhenUsed="1"/>
-    <w:lsdException w:name="macro" w:semiHidden="1" w:unhideWhenUsed="1"/>
-    <w:lsdException w:name="toa heading" w:semiHidden="1" w:unhideWhenUsed="1"/>
-    <w:lsdException w:name="List" w:semiHidden="1" w:unhideWhenUsed="1"/>
-    <w:lsdException w:name="List Bullet" w:semiHidden="1" w:unhideWhenUsed="1"/>
-    <w:lsdException w:name="List Number" w:semiHidden="1" w:unhideWhenUsed="1"/>
-    <w:lsdException w:name="List 2" w:semiHidden="1" w:unhideWhenUsed="1"/>
-    <w:lsdException w:name="List 3" w:semiHidden="1" w:unhideWhenUsed="1"/>
-    <w:lsdException w:name="List 4" w:semiHidden="1" w:unhideWhenUsed="1"/>
-    <w:lsdException w:name="List 5" w:semiHidden="1" w:unhideWhenUsed="1"/>
-    <w:lsdException w:name="List Bullet 2" w:semiHidden="1" w:unhideWhenUsed="1"/>
-    <w:lsdException w:name="List Bullet 3" w:semiHidden="1" w:unhideWhenUsed="1"/>
-    <w:lsdException w:name="List Bullet 4" w:semiHidden="1" w:unhideWhenUsed="1"/>
-    <w:lsdException w:name="List Bullet 5" w:semiHidden="1" w:unhideWhenUsed="1"/>
-    <w:lsdException w:name="List Number 2" w:semiHidden="1" w:unhideWhenUsed="1"/>
-    <w:lsdException w:name="List Number 3" w:semiHidden="1" w:unhideWhenUsed="1"/>
-    <w:lsdException w:name="List Number 4" w:semiHidden="1" w:unhideWhenUsed="1"/>
-    <w:lsdException w:name="List Number 5" w:semiHidden="1" w:unhideWhenUsed="1"/>
-    <w:lsdException w:name="Title" w:uiPriority="10" w:qFormat="1"/>
-    <w:lsdException w:name="Closing" w:semiHidden="1" w:unhideWhenUsed="1"/>
-    <w:lsdException w:name="Signature" w:semiHidden="1" w:unhideWhenUsed="1"/>
-    <w:lsdException w:name="Default Paragraph Font" w:semiHidden="1" w:uiPriority="1" w:unhideWhenUsed="1"/>
-    <w:lsdException w:name="Body Text" w:semiHidden="1" w:unhideWhenUsed="1"/>
-    <w:lsdException w:name="Body Text Indent" w:semiHidden="1" w:unhideWhenUsed="1"/>
-    <w:lsdException w:name="List Continue" w:semiHidden="1" w:unhideWhenUsed="1"/>
-    <w:lsdException w:name="List Continue 2" w:semiHidden="1" w:unhideWhenUsed="1"/>
-    <w:lsdException w:name="List Continue 3" w:semiHidden="1" w:unhideWhenUsed="1"/>
-    <w:lsdException w:name="List Continue 4" w:semiHidden="1" w:unhideWhenUsed="1"/>
-    <w:lsdException w:name="List Continue 5" w:semiHidden="1" w:unhideWhenUsed="1"/>
-    <w:lsdException w:name="Message Header" w:semiHidden="1" w:unhideWhenUsed="1"/>
-    <w:lsdException w:name="Subtitle" w:uiPriority="11" w:qFormat="1"/>
-    <w:lsdException w:name="Salutation" w:semiHidden="1" w:unhideWhenUsed="1"/>
-    <w:lsdException w:name="Date" w:semiHidden="1" w:unhideWhenUsed="1"/>
-    <w:lsdException w:name="Body Text First Indent" w:semiHidden="1" w:unhideWhenUsed="1"/>
-    <w:lsdException w:name="Body Text First Indent 2" w:semiHidden="1" w:unhideWhenUsed="1"/>
-    <w:lsdException w:name="Note Heading" w:semiHidden="1" w:unhideWhenUsed="1"/>
-    <w:lsdException w:name="Body Text 2" w:semiHidden="1" w:unhideWhenUsed="1"/>
-    <w:lsdException w:name="Body Text 3" w:semiHidden="1" w:unhideWhenUsed="1"/>
-    <w:lsdException w:name="Body Text Indent 2" w:semiHidden="1" w:unhideWhenUsed="1"/>
-    <w:lsdException w:name="Body Text Indent 3" w:semiHidden="1" w:unhideWhenUsed="1"/>
-    <w:lsdException w:name="Block Text" w:semiHidden="1" w:unhideWhenUsed="1"/>
-    <w:lsdException w:name="Hyperlink" w:semiHidden="1" w:unhideWhenUsed="1"/>
-    <w:lsdException w:name="FollowedHyperlink" w:semiHidden="1" w:unhideWhenUsed="1"/>
-    <w:lsdException w:name="Strong" w:uiPriority="22" w:qFormat="1"/>
-    <w:lsdException w:name="Emphasis" w:uiPriority="20" w:qFormat="1"/>
-    <w:lsdException w:name="Document Map" w:semiHidden="1" w:unhideWhenUsed="1"/>
-    <w:lsdException w:name="Plain Text" w:semiHidden="1" w:unhideWhenUsed="1"/>
-    <w:lsdException w:name="E-mail Signature" w:semiHidden="1" w:unhideWhenUsed="1"/>
-    <w:lsdException w:name="HTML Top of Form" w:semiHidden="1" w:unhideWhenUsed="1"/>
-    <w:lsdException w:name="HTML Bottom of Form" w:semiHidden="1" w:unhideWhenUsed="1"/>
-    <w:lsdException w:name="Normal (Web)" w:semiHidden="1" w:unhideWhenUsed="1"/>
-    <w:lsdException w:name="HTML Acronym" w:semiHidden="1" w:unhideWhenUsed="1"/>
-    <w:lsdException w:name="HTML Address" w:semiHidden="1" w:unhideWhenUsed="1"/>
-    <w:lsdException w:name="HTML Cite" w:semiHidden="1" w:unhideWhenUsed="1"/>
-    <w:lsdException w:name="HTML Code" w:semiHidden="1" w:unhideWhenUsed="1"/>
-    <w:lsdException w:name="HTML Definition" w:semiHidden="1" w:unhideWhenUsed="1"/>
-    <w:lsdException w:name="HTML Keyboard" w:semiHidden="1" w:unhideWhenUsed="1"/>
-    <w:lsdException w:name="HTML Preformatted" w:semiHidden="1" w:unhideWhenUsed="1"/>
-    <w:lsdException w:name="HTML Sample" w:semiHidden="1" w:unhideWhenUsed="1"/>
-    <w:lsdException w:name="HTML Typewriter" w:semiHidden="1" w:unhideWhenUsed="1"/>
-    <w:lsdException w:name="HTML Variable" w:semiHidden="1" w:unhideWhenUsed="1"/>
-    <w:lsdException w:name="Normal Table" w:semiHidden="1" w:unhideWhenUsed="1"/>
-    <w:lsdException w:name="annotation subject" w:semiHidden="1" w:unhideWhenUsed="1"/>
-    <w:lsdException w:name="No List" w:semiHidden="1" w:unhideWhenUsed="1"/>
-    <w:lsdException w:name="Outline List 1" w:semiHidden="1" w:unhideWhenUsed="1"/>
-    <w:lsdException w:name="Outline List 2" w:semiHidden="1" w:unhideWhenUsed="1"/>
-    <w:lsdException w:name="Outline List 3" w:semiHidden="1" w:unhideWhenUsed="1"/>
-    <w:lsdException w:name="Table Simple 1" w:semiHidden="1" w:unhideWhenUsed="1"/>
-    <w:lsdException w:name="Table Simple 2" w:semiHidden="1" w:unhideWhenUsed="1"/>
-    <w:lsdException w:name="Table Simple 3" w:semiHidden="1" w:unhideWhenUsed="1"/>
-    <w:lsdException w:name="Table Classic 1" w:semiHidden="1" w:unhideWhenUsed="1"/>
-    <w:lsdException w:name="Table Classic 2" w:semiHidden="1" w:unhideWhenUsed="1"/>
-    <w:lsdException w:name="Table Classic 3" w:semiHidden="1" w:unhideWhenUsed="1"/>
-    <w:lsdException w:name="Table Classic 4" w:semiHidden="1" w:unhideWhenUsed="1"/>
-    <w:lsdException w:name="Table Colorful 1" w:semiHidden="1" w:unhideWhenUsed="1"/>
-    <w:lsdException w:name="Table Colorful 2" w:semiHidden="1" w:unhideWhenUsed="1"/>
-    <w:lsdException w:name="Table Colorful 3" w:semiHidden="1" w:unhideWhenUsed="1"/>
-    <w:lsdException w:name="Table Columns 1" w:semiHidden="1" w:unhideWhenUsed="1"/>
-    <w:lsdException w:name="Table Columns 2" w:semiHidden="1" w:unhideWhenUsed="1"/>
-    <w:lsdException w:name="Table Columns 3" w:semiHidden="1" w:unhideWhenUsed="1"/>
-    <w:lsdException w:name="Table Columns 4" w:semiHidden="1" w:unhideWhenUsed="1"/>
-    <w:lsdException w:name="Table Columns 5" w:semiHidden="1" w:unhideWhenUsed="1"/>
-    <w:lsdException w:name="Table Grid 1" w:semiHidden="1" w:unhideWhenUsed="1"/>
-    <w:lsdException w:name="Table Grid 2" w:semiHidden="1" w:unhideWhenUsed="1"/>
-    <w:lsdException w:name="Table Grid 3" w:semiHidden="1" w:unhideWhenUsed="1"/>
-    <w:lsdException w:name="Table Grid 4" w:semiHidden="1" w:unhideWhenUsed="1"/>
-    <w:lsdException w:name="Table Grid 5" w:semiHidden="1" w:unhideWhenUsed="1"/>
-    <w:lsdException w:name="Table Grid 6" w:semiHidden="1" w:unhideWhenUsed="1"/>
-    <w:lsdException w:name="Table Grid 7" w:semiHidden="1" w:unhideWhenUsed="1"/>
-    <w:lsdException w:name="Table Grid 8" w:semiHidden="1" w:unhideWhenUsed="1"/>
-    <w:lsdException w:name="Table List 1" w:semiHidden="1" w:unhideWhenUsed="1"/>
-    <w:lsdException w:name="Table List 2" w:semiHidden="1" w:unhideWhenUsed="1"/>
-    <w:lsdException w:name="Table List 3" w:semiHidden="1" w:unhideWhenUsed="1"/>
-    <w:lsdException w:name="Table List 4" w:semiHidden="1" w:unhideWhenUsed="1"/>
-    <w:lsdException w:name="Table List 5" w:semiHidden="1" w:unhideWhenUsed="1"/>
-    <w:lsdException w:name="Table List 6" w:semiHidden="1" w:unhideWhenUsed="1"/>
-    <w:lsdException w:name="Table List 7" w:semiHidden="1" w:unhideWhenUsed="1"/>
-    <w:lsdException w:name="Table List 8" w:semiHidden="1" w:unhideWhenUsed="1"/>
-    <w:lsdException w:name="Table 3D effects 1" w:semiHidden="1" w:unhideWhenUsed="1"/>
-    <w:lsdException w:name="Table 3D effects 2" w:semiHidden="1" w:unhideWhenUsed="1"/>
-    <w:lsdException w:name="Table 3D effects 3" w:semiHidden="1" w:unhideWhenUsed="1"/>
-    <w:lsdException w:name="Table Contemporary" w:semiHidden="1" w:unhideWhenUsed="1"/>
-    <w:lsdException w:name="Table Elegant" w:semiHidden="1" w:unhideWhenUsed="1"/>
-    <w:lsdException w:name="Table Professional" w:semiHidden="1" w:unhideWhenUsed="1"/>
-    <w:lsdException w:name="Table Subtle 1" w:semiHidden="1" w:unhideWhenUsed="1"/>
-    <w:lsdException w:name="Table Subtle 2" w:semiHidden="1" w:unhideWhenUsed="1"/>
-    <w:lsdException w:name="Table Web 1" w:semiHidden="1" w:unhideWhenUsed="1"/>
-    <w:lsdException w:name="Table Web 2" w:semiHidden="1" w:unhideWhenUsed="1"/>
-    <w:lsdException w:name="Table Web 3" w:semiHidden="1" w:unhideWhenUsed="1"/>
-    <w:lsdException w:name="Balloon Text" w:semiHidden="1" w:unhideWhenUsed="1"/>
-    <w:lsdException w:name="Table Grid" w:uiPriority="39"/>
-    <w:lsdException w:name="Table Theme" w:semiHidden="1" w:unhideWhenUsed="1"/>
-    <w:lsdException w:name="Placeholder Text" w:semiHidden="1"/>
-    <w:lsdException w:name="No Spacing" w:uiPriority="1" w:qFormat="1"/>
-    <w:lsdException w:name="Light Shading" w:uiPriority="60"/>
-    <w:lsdException w:name="Light List" w:uiPriority="61"/>
-    <w:lsdException w:name="Light Grid" w:uiPriority="62"/>
-    <w:lsdException w:name="Medium Shading 1" w:uiPriority="63"/>
-    <w:lsdException w:name="Medium Shading 2" w:uiPriority="64"/>
-    <w:lsdException w:name="Medium List 1" w:uiPriority="65"/>
-    <w:lsdException w:name="Medium List 2" w:uiPriority="66"/>
-    <w:lsdException w:name="Medium Grid 1" w:uiPriority="67"/>
-    <w:lsdException w:name="Medium Grid 2" w:uiPriority="68"/>
-    <w:lsdException w:name="Medium Grid 3" w:uiPriority="69"/>
-    <w:lsdException w:name="Dark List" w:uiPriority="70"/>
-    <w:lsdException w:name="Colorful Shading" w:uiPriority="71"/>
-    <w:lsdException w:name="Colorful List" w:uiPriority="72"/>
-    <w:lsdException w:name="Colorful Grid" w:uiPriority="73"/>
-    <w:lsdException w:name="Light Shading Accent 1" w:uiPriority="60"/>
-    <w:lsdException w:name="Light List Accent 1" w:uiPriority="61"/>
-    <w:lsdException w:name="Light Grid Accent 1" w:uiPriority="62"/>
-    <w:lsdException w:name="Medium Shading 1 Accent 1" w:uiPriority="63"/>
-    <w:lsdException w:name="Medium Shading 2 Accent 1" w:uiPriority="64"/>
-    <w:lsdException w:name="Medium List 1 Accent 1" w:uiPriority="65"/>
-    <w:lsdException w:name="Revision" w:semiHidden="1"/>
-    <w:lsdException w:name="List Paragraph" w:uiPriority="34" w:qFormat="1"/>
-    <w:lsdException w:name="Quote" w:uiPriority="29" w:qFormat="1"/>
-    <w:lsdException w:name="Intense Quote" w:uiPriority="30" w:qFormat="1"/>
-    <w:lsdException w:name="Medium List 2 Accent 1" w:uiPriority="66"/>
-    <w:lsdException w:name="Medium Grid 1 Accent 1" w:uiPriority="67"/>
-    <w:lsdException w:name="Medium Grid 2 Accent 1" w:uiPriority="68"/>
-    <w:lsdException w:name="Medium Grid 3 Accent 1" w:uiPriority="69"/>
-    <w:lsdException w:name="Dark List Accent 1" w:uiPriority="70"/>
-    <w:lsdException w:name="Colorful Shading Accent 1" w:uiPriority="71"/>
-    <w:lsdException w:name="Colorful List Accent 1" w:uiPriority="72"/>
-    <w:lsdException w:name="Colorful Grid Accent 1" w:uiPriority="73"/>
-    <w:lsdException w:name="Light Shading Accent 2" w:uiPriority="60"/>
-    <w:lsdException w:name="Light List Accent 2" w:uiPriority="61"/>
-    <w:lsdException w:name="Light Grid Accent 2" w:uiPriority="62"/>
-    <w:lsdException w:name="Medium Shading 1 Accent 2" w:uiPriority="63"/>
-    <w:lsdException w:name="Medium Shading 2 Accent 2" w:uiPriority="64"/>
-    <w:lsdException w:name="Medium List 1 Accent 2" w:uiPriority="65"/>
-    <w:lsdException w:name="Medium List 2 Accent 2" w:uiPriority="66"/>
-    <w:lsdException w:name="Medium Grid 1 Accent 2" w:uiPriority="67"/>
-    <w:lsdException w:name="Medium Grid 2 Accent 2" w:uiPriority="68"/>
-    <w:lsdException w:name="Medium Grid 3 Accent 2" w:uiPriority="69"/>
-    <w:lsdException w:name="Dark List Accent 2" w:uiPriority="70"/>
-    <w:lsdException w:name="Colorful Shading Accent 2" w:uiPriority="71"/>
-    <w:lsdException w:name="Colorful List Accent 2" w:uiPriority="72"/>
-    <w:lsdException w:name="Colorful Grid Accent 2" w:uiPriority="73"/>
-    <w:lsdException w:name="Light Shading Accent 3" w:uiPriority="60"/>
-    <w:lsdException w:name="Light List Accent 3" w:uiPriority="61"/>
-    <w:lsdException w:name="Light Grid Accent 3" w:uiPriority="62"/>
-    <w:lsdException w:name="Medium Shading 1 Accent 3" w:uiPriority="63"/>
-    <w:lsdException w:name="Medium Shading 2 Accent 3" w:uiPriority="64"/>
-    <w:lsdException w:name="Medium List 1 Accent 3" w:uiPriority="65"/>
-    <w:lsdException w:name="Medium List 2 Accent 3" w:uiPriority="66"/>
-    <w:lsdException w:name="Medium Grid 1 Accent 3" w:uiPriority="67"/>
-    <w:lsdException w:name="Medium Grid 2 Accent 3" w:uiPriority="68"/>
-    <w:lsdException w:name="Medium Grid 3 Accent 3" w:uiPriority="69"/>
-    <w:lsdException w:name="Dark List Accent 3" w:uiPriority="70"/>
-    <w:lsdException w:name="Colorful Shading Accent 3" w:uiPriority="71"/>
-    <w:lsdException w:name="Colorful List Accent 3" w:uiPriority="72"/>
-    <w:lsdException w:name="Colorful Grid Accent 3" w:uiPriority="73"/>
-    <w:lsdException w:name="Light Shading Accent 4" w:uiPriority="60"/>
-    <w:lsdException w:name="Light List Accent 4" w:uiPriority="61"/>
-    <w:lsdException w:name="Light Grid Accent 4" w:uiPriority="62"/>
-    <w:lsdException w:name="Medium Shading 1 Accent 4" w:uiPriority="63"/>
-    <w:lsdException w:name="Medium Shading 2 Accent 4" w:uiPriority="64"/>
-    <w:lsdException w:name="Medium List 1 Accent 4" w:uiPriority="65"/>
-    <w:lsdException w:name="Medium List 2 Accent 4" w:uiPriority="66"/>
-    <w:lsdException w:name="Medium Grid 1 Accent 4" w:uiPriority="67"/>
-    <w:lsdException w:name="Medium Grid 2 Accent 4" w:uiPriority="68"/>
-    <w:lsdException w:name="Medium Grid 3 Accent 4" w:uiPriority="69"/>
-    <w:lsdException w:name="Dark List Accent 4" w:uiPriority="70"/>
-    <w:lsdException w:name="Colorful Shading Accent 4" w:uiPriority="71"/>
-    <w:lsdException w:name="Colorful List Accent 4" w:uiPriority="72"/>
-    <w:lsdException w:name="Colorful Grid Accent 4" w:uiPriority="73"/>
-    <w:lsdException w:name="Light Shading Accent 5" w:uiPriority="60"/>
-    <w:lsdException w:name="Light List Accent 5" w:uiPriority="61"/>
-    <w:lsdException w:name="Light Grid Accent 5" w:uiPriority="62"/>
-    <w:lsdException w:name="Medium Shading 1 Accent 5" w:uiPriority="63"/>
-    <w:lsdException w:name="Medium Shading 2 Accent 5" w:uiPriority="64"/>
-    <w:lsdException w:name="Medium List 1 Accent 5" w:uiPriority="65"/>
-    <w:lsdException w:name="Medium List 2 Accent 5" w:uiPriority="66"/>
-    <w:lsdException w:name="Medium Grid 1 Accent 5" w:uiPriority="67"/>
-    <w:lsdException w:name="Medium Grid 2 Accent 5" w:uiPriority="68"/>
-    <w:lsdException w:name="Medium Grid 3 Accent 5" w:uiPriority="69"/>
-    <w:lsdException w:name="Dark List Accent 5" w:uiPriority="70"/>
-    <w:lsdException w:name="Colorful Shading Accent 5" w:uiPriority="71"/>
-    <w:lsdException w:name="Colorful List Accent 5" w:uiPriority="72"/>
-    <w:lsdException w:name="Colorful Grid Accent 5" w:uiPriority="73"/>
-    <w:lsdException w:name="Light Shading Accent 6" w:uiPriority="60"/>
-    <w:lsdException w:name="Light List Accent 6" w:uiPriority="61"/>
-    <w:lsdException w:name="Light Grid Accent 6" w:uiPriority="62"/>
-    <w:lsdException w:name="Medium Shading 1 Accent 6" w:uiPriority="63"/>
-    <w:lsdException w:name="Medium Shading 2 Accent 6" w:uiPriority="64"/>
-    <w:lsdException w:name="Medium List 1 Accent 6" w:uiPriority="65"/>
-    <w:lsdException w:name="Medium List 2 Accent 6" w:uiPriority="66"/>
-    <w:lsdException w:name="Medium Grid 1 Accent 6" w:uiPriority="67"/>
-    <w:lsdException w:name="Medium Grid 2 Accent 6" w:uiPriority="68"/>
-    <w:lsdException w:name="Medium Grid 3 Accent 6" w:uiPriority="69"/>
-    <w:lsdException w:name="Dark List Accent 6" w:uiPriority="70"/>
-    <w:lsdException w:name="Colorful Shading Accent 6" w:uiPriority="71"/>
-    <w:lsdException w:name="Colorful List Accent 6" w:uiPriority="72"/>
-    <w:lsdException w:name="Colorful Grid Accent 6" w:uiPriority="73"/>
-    <w:lsdException w:name="Subtle Emphasis" w:uiPriority="19" w:qFormat="1"/>
-    <w:lsdException w:name="Intense Emphasis" w:uiPriority="21" w:qFormat="1"/>
-    <w:lsdException w:name="Subtle Reference" w:uiPriority="31" w:qFormat="1"/>
-    <w:lsdException w:name="Intense Reference" w:uiPriority="32" w:qFormat="1"/>
-    <w:lsdException w:name="Book Title" w:uiPriority="33" w:qFormat="1"/>
-    <w:lsdException w:name="Bibliography" w:semiHidden="1" w:uiPriority="37" w:unhideWhenUsed="1"/>
-    <w:lsdException w:name="TOC Heading" w:semiHidden="1" w:uiPriority="39" w:unhideWhenUsed="1" w:qFormat="1"/>
-    <w:lsdException w:name="Plain Table 1" w:uiPriority="41"/>
-    <w:lsdException w:name="Plain Table 2" w:uiPriority="42"/>
-    <w:lsdException w:name="Plain Table 3" w:uiPriority="43"/>
-    <w:lsdException w:name="Plain Table 4" w:uiPriority="44"/>
-    <w:lsdException w:name="Plain Table 5" w:uiPriority="45"/>
-    <w:lsdException w:name="Grid Table Light" w:uiPriority="40"/>
-    <w:lsdException w:name="Grid Table 1 Light" w:uiPriority="46"/>
-    <w:lsdException w:name="Grid Table 2" w:uiPriority="47"/>
-    <w:lsdException w:name="Grid Table 3" w:uiPriority="48"/>
-    <w:lsdException w:name="Grid Table 4" w:uiPriority="49"/>
-    <w:lsdException w:name="Grid Table 5 Dark" w:uiPriority="50"/>
-    <w:lsdException w:name="Grid Table 6 Colorful" w:uiPriority="51"/>
-    <w:lsdException w:name="Grid Table 7 Colorful" w:uiPriority="52"/>
-    <w:lsdException w:name="Grid Table 1 Light Accent 1" w:uiPriority="46"/>
-    <w:lsdException w:name="Grid Table 2 Accent 1" w:uiPriority="47"/>
-    <w:lsdException w:name="Grid Table 3 Accent 1" w:uiPriority="48"/>
-    <w:lsdException w:name="Grid Table 4 Accent 1" w:uiPriority="49"/>
-    <w:lsdException w:name="Grid Table 5 Dark Accent 1" w:uiPriority="50"/>
-    <w:lsdException w:name="Grid Table 6 Colorful Accent 1" w:uiPriority="51"/>
-    <w:lsdException w:name="Grid Table 7 Colorful Accent 1" w:uiPriority="52"/>
-    <w:lsdException w:name="Grid Table 1 Light Accent 2" w:uiPriority="46"/>
-    <w:lsdException w:name="Grid Table 2 Accent 2" w:uiPriority="47"/>
-    <w:lsdException w:name="Grid Table 3 Accent 2" w:uiPriority="48"/>
-    <w:lsdException w:name="Grid Table 4 Accent 2" w:uiPriority="49"/>
-    <w:lsdException w:name="Grid Table 5 Dark Accent 2" w:uiPriority="50"/>
-    <w:lsdException w:name="Grid Table 6 Colorful Accent 2" w:uiPriority="51"/>
-    <w:lsdException w:name="Grid Table 7 Colorful Accent 2" w:uiPriority="52"/>
-    <w:lsdException w:name="Grid Table 1 Light Accent 3" w:uiPriority="46"/>
-    <w:lsdException w:name="Grid Table 2 Accent 3" w:uiPriority="47"/>
-    <w:lsdException w:name="Grid Table 3 Accent 3" w:uiPriority="48"/>
-    <w:lsdException w:name="Grid Table 4 Accent 3" w:uiPriority="49"/>
-    <w:lsdException w:name="Grid Table 5 Dark Accent 3" w:uiPriority="50"/>
-    <w:lsdException w:name="Grid Table 6 Colorful Accent 3" w:uiPriority="51"/>
-    <w:lsdException w:name="Grid Table 7 Colorful Accent 3" w:uiPriority="52"/>
-    <w:lsdException w:name="Grid Table 1 Light Accent 4" w:uiPriority="46"/>
-    <w:lsdException w:name="Grid Table 2 Accent 4" w:uiPriority="47"/>
-    <w:lsdException w:name="Grid Table 3 Accent 4" w:uiPriority="48"/>
-    <w:lsdException w:name="Grid Table 4 Accent 4" w:uiPriority="49"/>
-    <w:lsdException w:name="Grid Table 5 Dark Accent 4" w:uiPriority="50"/>
-    <w:lsdException w:name="Grid Table 6 Colorful Accent 4" w:uiPriority="51"/>
-    <w:lsdException w:name="Grid Table 7 Colorful Accent 4" w:uiPriority="52"/>
-    <w:lsdException w:name="Grid Table 1 Light Accent 5" w:uiPriority="46"/>
-    <w:lsdException w:name="Grid Table 2 Accent 5" w:uiPriority="47"/>
-    <w:lsdException w:name="Grid Table 3 Accent 5" w:uiPriority="48"/>
-    <w:lsdException w:name="Grid Table 4 Accent 5" w:uiPriority="49"/>
-    <w:lsdException w:name="Grid Table 5 Dark Accent 5" w:uiPriority="50"/>
-    <w:lsdException w:name="Grid Table 6 Colorful Accent 5" w:uiPriority="51"/>
-    <w:lsdException w:name="Grid Table 7 Colorful Accent 5" w:uiPriority="52"/>
-    <w:lsdException w:name="Grid Table 1 Light Accent 6" w:uiPriority="46"/>
-    <w:lsdException w:name="Grid Table 2 Accent 6" w:uiPriority="47"/>
-    <w:lsdException w:name="Grid Table 3 Accent 6" w:uiPriority="48"/>
-    <w:lsdException w:name="Grid Table 4 Accent 6" w:uiPriority="49"/>
-    <w:lsdException w:name="Grid Table 5 Dark Accent 6" w:uiPriority="50"/>
-    <w:lsdException w:name="Grid Table 6 Colorful Accent 6" w:uiPriority="51"/>
-    <w:lsdException w:name="Grid Table 7 Colorful Accent 6" w:uiPriority="52"/>
-    <w:lsdException w:name="List Table 1 Light" w:uiPriority="46"/>
-    <w:lsdException w:name="List Table 2" w:uiPriority="47"/>
-    <w:lsdException w:name="List Table 3" w:uiPriority="48"/>
-    <w:lsdException w:name="List Table 4" w:uiPriority="49"/>
-    <w:lsdException w:name="List Table 5 Dark" w:uiPriority="50"/>
-    <w:lsdException w:name="List Table 6 Colorful" w:uiPriority="51"/>
-    <w:lsdException w:name="List Table 7 Colorful" w:uiPriority="52"/>
-    <w:lsdException w:name="List Table 1 Light Accent 1" w:uiPriority="46"/>
-    <w:lsdException w:name="List Table 2 Accent 1" w:uiPriority="47"/>
-    <w:lsdException w:name="List Table 3 Accent 1" w:uiPriority="48"/>
-    <w:lsdException w:name="List Table 4 Accent 1" w:uiPriority="49"/>
-    <w:lsdException w:name="List Table 5 Dark Accent 1" w:uiPriority="50"/>
-    <w:lsdException w:name="List Table 6 Colorful Accent 1" w:uiPriority="51"/>
-    <w:lsdException w:name="List Table 7 Colorful Accent 1" w:uiPriority="52"/>
-    <w:lsdException w:name="List Table 1 Light Accent 2" w:uiPriority="46"/>
-    <w:lsdException w:name="List Table 2 Accent 2" w:uiPriority="47"/>
-    <w:lsdException w:name="List Table 3 Accent 2" w:uiPriority="48"/>
-    <w:lsdException w:name="List Table 4 Accent 2" w:uiPriority="49"/>
-    <w:lsdException w:name="List Table 5 Dark Accent 2" w:uiPriority="50"/>
-    <w:lsdException w:name="List Table 6 Colorful Accent 2" w:uiPriority="51"/>
-    <w:lsdException w:name="List Table 7 Colorful Accent 2" w:uiPriority="52"/>
-    <w:lsdException w:name="List Table 1 Light Accent 3" w:uiPriority="46"/>
-    <w:lsdException w:name="List Table 2 Accent 3" w:uiPriority="47"/>
-    <w:lsdException w:name="List Table 3 Accent 3" w:uiPriority="48"/>
-    <w:lsdException w:name="List Table 4 Accent 3" w:uiPriority="49"/>
-    <w:lsdException w:name="List Table 5 Dark Accent 3" w:uiPriority="50"/>
-    <w:lsdException w:name="List Table 6 Colorful Accent 3" w:uiPriority="51"/>
-    <w:lsdException w:name="List Table 7 Colorful Accent 3" w:uiPriority="52"/>
-    <w:lsdException w:name="List Table 1 Light Accent 4" w:uiPriority="46"/>
-    <w:lsdException w:name="List Table 2 Accent 4" w:uiPriority="47"/>
-    <w:lsdException w:name="List Table 3 Accent 4" w:uiPriority="48"/>
-    <w:lsdException w:name="List Table 4 Accent 4" w:uiPriority="49"/>
-    <w:lsdException w:name="List Table 5 Dark Accent 4" w:uiPriority="50"/>
-    <w:lsdException w:name="List Table 6 Colorful Accent 4" w:uiPriority="51"/>
-    <w:lsdException w:name="List Table 7 Colorful Accent 4" w:uiPriority="52"/>
-    <w:lsdException w:name="List Table 1 Light Accent 5" w:uiPriority="46"/>
-    <w:lsdException w:name="List Table 2 Accent 5" w:uiPriority="47"/>
-    <w:lsdException w:name="List Table 3 Accent 5" w:uiPriority="48"/>
-    <w:lsdException w:name="List Table 4 Accent 5" w:uiPriority="49"/>
-    <w:lsdException w:name="List Table 5 Dark Accent 5" w:uiPriority="50"/>
-    <w:lsdException w:name="List Table 6 Colorful Accent 5" w:uiPriority="51"/>
-    <w:lsdException w:name="List Table 7 Colorful Accent 5" w:uiPriority="52"/>
-    <w:lsdException w:name="List Table 1 Light Accent 6" w:uiPriority="46"/>
-    <w:lsdException w:name="List Table 2 Accent 6" w:uiPriority="47"/>
-    <w:lsdException w:name="List Table 3 Accent 6" w:uiPriority="48"/>
-    <w:lsdException w:name="List Table 4 Accent 6" w:uiPriority="49"/>
-    <w:lsdException w:name="List Table 5 Dark Accent 6" w:uiPriority="50"/>
-    <w:lsdException w:name="List Table 6 Colorful Accent 6" w:uiPriority="51"/>
-    <w:lsdException w:name="List Table 7 Colorful Accent 6" w:uiPriority="52"/>
+  <w:latentStyles w:defLockedState="0" w:defUIPriority="99" w:defSemiHidden="1" w:defUnhideWhenUsed="1" w:defQFormat="0" w:count="267">
+    <w:lsdException w:name="Normal" w:semiHidden="0" w:uiPriority="0" w:unhideWhenUsed="0" w:qFormat="1"/>
+    <w:lsdException w:name="heading 1" w:semiHidden="0" w:uiPriority="9" w:unhideWhenUsed="0" w:qFormat="1"/>
+    <w:lsdException w:name="heading 2" w:uiPriority="9" w:qFormat="1"/>
+    <w:lsdException w:name="heading 3" w:uiPriority="9" w:qFormat="1"/>
+    <w:lsdException w:name="heading 4" w:uiPriority="9" w:qFormat="1"/>
+    <w:lsdException w:name="heading 5" w:uiPriority="9" w:qFormat="1"/>
+    <w:lsdException w:name="heading 6" w:uiPriority="9" w:qFormat="1"/>
+    <w:lsdException w:name="heading 7" w:uiPriority="9" w:qFormat="1"/>
+    <w:lsdException w:name="heading 8" w:uiPriority="9" w:qFormat="1"/>
+    <w:lsdException w:name="heading 9" w:uiPriority="9" w:qFormat="1"/>
+    <w:lsdException w:name="toc 1" w:uiPriority="39"/>
+    <w:lsdException w:name="toc 2" w:uiPriority="39"/>
+    <w:lsdException w:name="toc 3" w:uiPriority="39"/>
+    <w:lsdException w:name="toc 4" w:uiPriority="39"/>
+    <w:lsdException w:name="toc 5" w:uiPriority="39"/>
+    <w:lsdException w:name="toc 6" w:uiPriority="39"/>
+    <w:lsdException w:name="toc 7" w:uiPriority="39"/>
+    <w:lsdException w:name="toc 8" w:uiPriority="39"/>
+    <w:lsdException w:name="toc 9" w:uiPriority="39"/>
+    <w:lsdException w:name="caption" w:uiPriority="35" w:qFormat="1"/>
+    <w:lsdException w:name="Title" w:semiHidden="0" w:uiPriority="10" w:unhideWhenUsed="0" w:qFormat="1"/>
+    <w:lsdException w:name="Default Paragraph Font" w:uiPriority="1"/>
+    <w:lsdException w:name="Subtitle" w:semiHidden="0" w:uiPriority="11" w:unhideWhenUsed="0" w:qFormat="1"/>
+    <w:lsdException w:name="Strong" w:semiHidden="0" w:uiPriority="22" w:unhideWhenUsed="0" w:qFormat="1"/>
+    <w:lsdException w:name="Emphasis" w:semiHidden="0" w:uiPriority="20" w:unhideWhenUsed="0" w:qFormat="1"/>
+    <w:lsdException w:name="Table Grid" w:semiHidden="0" w:uiPriority="39" w:unhideWhenUsed="0"/>
+    <w:lsdException w:name="Placeholder Text" w:unhideWhenUsed="0"/>
+    <w:lsdException w:name="No Spacing" w:semiHidden="0" w:uiPriority="1" w:unhideWhenUsed="0" w:qFormat="1"/>
+    <w:lsdException w:name="Light Shading" w:semiHidden="0" w:uiPriority="60" w:unhideWhenUsed="0"/>
+    <w:lsdException w:name="Light List" w:semiHidden="0" w:uiPriority="61" w:unhideWhenUsed="0"/>
+    <w:lsdException w:name="Light Grid" w:semiHidden="0" w:uiPriority="62" w:unhideWhenUsed="0"/>
+    <w:lsdException w:name="Medium Shading 1" w:semiHidden="0" w:uiPriority="63" w:unhideWhenUsed="0"/>
+    <w:lsdException w:name="Medium Shading 2" w:semiHidden="0" w:uiPriority="64" w:unhideWhenUsed="0"/>
+    <w:lsdException w:name="Medium List 1" w:semiHidden="0" w:uiPriority="65" w:unhideWhenUsed="0"/>
+    <w:lsdException w:name="Medium List 2" w:semiHidden="0" w:uiPriority="66" w:unhideWhenUsed="0"/>
+    <w:lsdException w:name="Medium Grid 1" w:semiHidden="0" w:uiPriority="67" w:unhideWhenUsed="0"/>
+    <w:lsdException w:name="Medium Grid 2" w:semiHidden="0" w:uiPriority="68" w:unhideWhenUsed="0"/>
+    <w:lsdException w:name="Medium Grid 3" w:semiHidden="0" w:uiPriority="69" w:unhideWhenUsed="0"/>
+    <w:lsdException w:name="Dark List" w:semiHidden="0" w:uiPriority="70" w:unhideWhenUsed="0"/>
+    <w:lsdException w:name="Colorful Shading" w:semiHidden="0" w:uiPriority="71" w:unhideWhenUsed="0"/>
+    <w:lsdException w:name="Colorful List" w:semiHidden="0" w:uiPriority="72" w:unhideWhenUsed="0"/>
+    <w:lsdException w:name="Colorful Grid" w:semiHidden="0" w:uiPriority="73" w:unhideWhenUsed="0"/>
+    <w:lsdException w:name="Light Shading Accent 1" w:semiHidden="0" w:uiPriority="60" w:unhideWhenUsed="0"/>
+    <w:lsdException w:name="Light List Accent 1" w:semiHidden="0" w:uiPriority="61" w:unhideWhenUsed="0"/>
+    <w:lsdException w:name="Light Grid Accent 1" w:semiHidden="0" w:uiPriority="62" w:unhideWhenUsed="0"/>
+    <w:lsdException w:name="Medium Shading 1 Accent 1" w:semiHidden="0" w:uiPriority="63" w:unhideWhenUsed="0"/>
+    <w:lsdException w:name="Medium Shading 2 Accent 1" w:semiHidden="0" w:uiPriority="64" w:unhideWhenUsed="0"/>
+    <w:lsdException w:name="Medium List 1 Accent 1" w:semiHidden="0" w:uiPriority="65" w:unhideWhenUsed="0"/>
+    <w:lsdException w:name="Revision" w:unhideWhenUsed="0"/>
+    <w:lsdException w:name="List Paragraph" w:semiHidden="0" w:uiPriority="34" w:unhideWhenUsed="0" w:qFormat="1"/>
+    <w:lsdException w:name="Quote" w:semiHidden="0" w:uiPriority="29" w:unhideWhenUsed="0" w:qFormat="1"/>
+    <w:lsdException w:name="Intense Quote" w:semiHidden="0" w:uiPriority="30" w:unhideWhenUsed="0" w:qFormat="1"/>
+    <w:lsdException w:name="Medium List 2 Accent 1" w:semiHidden="0" w:uiPriority="66" w:unhideWhenUsed="0"/>
+    <w:lsdException w:name="Medium Grid 1 Accent 1" w:semiHidden="0" w:uiPriority="67" w:unhideWhenUsed="0"/>
+    <w:lsdException w:name="Medium Grid 2 Accent 1" w:semiHidden="0" w:uiPriority="68" w:unhideWhenUsed="0"/>
+    <w:lsdException w:name="Medium Grid 3 Accent 1" w:semiHidden="0" w:uiPriority="69" w:unhideWhenUsed="0"/>
+    <w:lsdException w:name="Dark List Accent 1" w:semiHidden="0" w:uiPriority="70" w:unhideWhenUsed="0"/>
+    <w:lsdException w:name="Colorful Shading Accent 1" w:semiHidden="0" w:uiPriority="71" w:unhideWhenUsed="0"/>
+    <w:lsdException w:name="Colorful List Accent 1" w:semiHidden="0" w:uiPriority="72" w:unhideWhenUsed="0"/>
+    <w:lsdException w:name="Colorful Grid Accent 1" w:semiHidden="0" w:uiPriority="73" w:unhideWhenUsed="0"/>
+    <w:lsdException w:name="Light Shading Accent 2" w:semiHidden="0" w:uiPriority="60" w:unhideWhenUsed="0"/>
+    <w:lsdException w:name="Light List Accent 2" w:semiHidden="0" w:uiPriority="61" w:unhideWhenUsed="0"/>
+    <w:lsdException w:name="Light Grid Accent 2" w:semiHidden="0" w:uiPriority="62" w:unhideWhenUsed="0"/>
+    <w:lsdException w:name="Medium Shading 1 Accent 2" w:semiHidden="0" w:uiPriority="63" w:unhideWhenUsed="0"/>
+    <w:lsdException w:name="Medium Shading 2 Accent 2" w:semiHidden="0" w:uiPriority="64" w:unhideWhenUsed="0"/>
+    <w:lsdException w:name="Medium List 1 Accent 2" w:semiHidden="0" w:uiPriority="65" w:unhideWhenUsed="0"/>
+    <w:lsdException w:name="Medium List 2 Accent 2" w:semiHidden="0" w:uiPriority="66" w:unhideWhenUsed="0"/>
+    <w:lsdException w:name="Medium Grid 1 Accent 2" w:semiHidden="0" w:uiPriority="67" w:unhideWhenUsed="0"/>
+    <w:lsdException w:name="Medium Grid 2 Accent 2" w:semiHidden="0" w:uiPriority="68" w:unhideWhenUsed="0"/>
+    <w:lsdException w:name="Medium Grid 3 Accent 2" w:semiHidden="0" w:uiPriority="69" w:unhideWhenUsed="0"/>
+    <w:lsdException w:name="Dark List Accent 2" w:semiHidden="0" w:uiPriority="70" w:unhideWhenUsed="0"/>
+    <w:lsdException w:name="Colorful Shading Accent 2" w:semiHidden="0" w:uiPriority="71" w:unhideWhenUsed="0"/>
+    <w:lsdException w:name="Colorful List Accent 2" w:semiHidden="0" w:uiPriority="72" w:unhideWhenUsed="0"/>
+    <w:lsdException w:name="Colorful Grid Accent 2" w:semiHidden="0" w:uiPriority="73" w:unhideWhenUsed="0"/>
+    <w:lsdException w:name="Light Shading Accent 3" w:semiHidden="0" w:uiPriority="60" w:unhideWhenUsed="0"/>
+    <w:lsdException w:name="Light List Accent 3" w:semiHidden="0" w:uiPriority="61" w:unhideWhenUsed="0"/>
+    <w:lsdException w:name="Light Grid Accent 3" w:semiHidden="0" w:uiPriority="62" w:unhideWhenUsed="0"/>
+    <w:lsdException w:name="Medium Shading 1 Accent 3" w:semiHidden="0" w:uiPriority="63" w:unhideWhenUsed="0"/>
+    <w:lsdException w:name="Medium Shading 2 Accent 3" w:semiHidden="0" w:uiPriority="64" w:unhideWhenUsed="0"/>
+    <w:lsdException w:name="Medium List 1 Accent 3" w:semiHidden="0" w:uiPriority="65" w:unhideWhenUsed="0"/>
+    <w:lsdException w:name="Medium List 2 Accent 3" w:semiHidden="0" w:uiPriority="66" w:unhideWhenUsed="0"/>
+    <w:lsdException w:name="Medium Grid 1 Accent 3" w:semiHidden="0" w:uiPriority="67" w:unhideWhenUsed="0"/>
+    <w:lsdException w:name="Medium Grid 2 Accent 3" w:semiHidden="0" w:uiPriority="68" w:unhideWhenUsed="0"/>
+    <w:lsdException w:name="Medium Grid 3 Accent 3" w:semiHidden="0" w:uiPriority="69" w:unhideWhenUsed="0"/>
+    <w:lsdException w:name="Dark List Accent 3" w:semiHidden="0" w:uiPriority="70" w:unhideWhenUsed="0"/>
+    <w:lsdException w:name="Colorful Shading Accent 3" w:semiHidden="0" w:uiPriority="71" w:unhideWhenUsed="0"/>
+    <w:lsdException w:name="Colorful List Accent 3" w:semiHidden="0" w:uiPriority="72" w:unhideWhenUsed="0"/>
+    <w:lsdException w:name="Colorful Grid Accent 3" w:semiHidden="0" w:uiPriority="73" w:unhideWhenUsed="0"/>
+    <w:lsdException w:name="Light Shading Accent 4" w:semiHidden="0" w:uiPriority="60" w:unhideWhenUsed="0"/>
+    <w:lsdException w:name="Light List Accent 4" w:semiHidden="0" w:uiPriority="61" w:unhideWhenUsed="0"/>
+    <w:lsdException w:name="Light Grid Accent 4" w:semiHidden="0" w:uiPriority="62" w:unhideWhenUsed="0"/>
+    <w:lsdException w:name="Medium Shading 1 Accent 4" w:semiHidden="0" w:uiPriority="63" w:unhideWhenUsed="0"/>
+    <w:lsdException w:name="Medium Shading 2 Accent 4" w:semiHidden="0" w:uiPriority="64" w:unhideWhenUsed="0"/>
+    <w:lsdException w:name="Medium List 1 Accent 4" w:semiHidden="0" w:uiPriority="65" w:unhideWhenUsed="0"/>
+    <w:lsdException w:name="Medium List 2 Accent 4" w:semiHidden="0" w:uiPriority="66" w:unhideWhenUsed="0"/>
+    <w:lsdException w:name="Medium Grid 1 Accent 4" w:semiHidden="0" w:uiPriority="67" w:unhideWhenUsed="0"/>
+    <w:lsdException w:name="Medium Grid 2 Accent 4" w:semiHidden="0" w:uiPriority="68" w:unhideWhenUsed="0"/>
+    <w:lsdException w:name="Medium Grid 3 Accent 4" w:semiHidden="0" w:uiPriority="69" w:unhideWhenUsed="0"/>
+    <w:lsdException w:name="Dark List Accent 4" w:semiHidden="0" w:uiPriority="70" w:unhideWhenUsed="0"/>
+    <w:lsdException w:name="Colorful Shading Accent 4" w:semiHidden="0" w:uiPriority="71" w:unhideWhenUsed="0"/>
+    <w:lsdException w:name="Colorful List Accent 4" w:semiHidden="0" w:uiPriority="72" w:unhideWhenUsed="0"/>
+    <w:lsdException w:name="Colorful Grid Accent 4" w:semiHidden="0" w:uiPriority="73" w:unhideWhenUsed="0"/>
+    <w:lsdException w:name="Light Shading Accent 5" w:semiHidden="0" w:uiPriority="60" w:unhideWhenUsed="0"/>
+    <w:lsdException w:name="Light List Accent 5" w:semiHidden="0" w:uiPriority="61" w:unhideWhenUsed="0"/>
+    <w:lsdException w:name="Light Grid Accent 5" w:semiHidden="0" w:uiPriority="62" w:unhideWhenUsed="0"/>
+    <w:lsdException w:name="Medium Shading 1 Accent 5" w:semiHidden="0" w:uiPriority="63" w:unhideWhenUsed="0"/>
+    <w:lsdException w:name="Medium Shading 2 Accent 5" w:semiHidden="0" w:uiPriority="64" w:unhideWhenUsed="0"/>
+    <w:lsdException w:name="Medium List 1 Accent 5" w:semiHidden="0" w:uiPriority="65" w:unhideWhenUsed="0"/>
+    <w:lsdException w:name="Medium List 2 Accent 5" w:semiHidden="0" w:uiPriority="66" w:unhideWhenUsed="0"/>
+    <w:lsdException w:name="Medium Grid 1 Accent 5" w:semiHidden="0" w:uiPriority="67" w:unhideWhenUsed="0"/>
+    <w:lsdException w:name="Medium Grid 2 Accent 5" w:semiHidden="0" w:uiPriority="68" w:unhideWhenUsed="0"/>
+    <w:lsdException w:name="Medium Grid 3 Accent 5" w:semiHidden="0" w:uiPriority="69" w:unhideWhenUsed="0"/>
+    <w:lsdException w:name="Dark List Accent 5" w:semiHidden="0" w:uiPriority="70" w:unhideWhenUsed="0"/>
+    <w:lsdException w:name="Colorful Shading Accent 5" w:semiHidden="0" w:uiPriority="71" w:unhideWhenUsed="0"/>
+    <w:lsdException w:name="Colorful List Accent 5" w:semiHidden="0" w:uiPriority="72" w:unhideWhenUsed="0"/>
+    <w:lsdException w:name="Colorful Grid Accent 5" w:semiHidden="0" w:uiPriority="73" w:unhideWhenUsed="0"/>
+    <w:lsdException w:name="Light Shading Accent 6" w:semiHidden="0" w:uiPriority="60" w:unhideWhenUsed="0"/>
+    <w:lsdException w:name="Light List Accent 6" w:semiHidden="0" w:uiPriority="61" w:unhideWhenUsed="0"/>
+    <w:lsdException w:name="Light Grid Accent 6" w:semiHidden="0" w:uiPriority="62" w:unhideWhenUsed="0"/>
+    <w:lsdException w:name="Medium Shading 1 Accent 6" w:semiHidden="0" w:uiPriority="63" w:unhideWhenUsed="0"/>
+    <w:lsdException w:name="Medium Shading 2 Accent 6" w:semiHidden="0" w:uiPriority="64" w:unhideWhenUsed="0"/>
+    <w:lsdException w:name="Medium List 1 Accent 6" w:semiHidden="0" w:uiPriority="65" w:unhideWhenUsed="0"/>
+    <w:lsdException w:name="Medium List 2 Accent 6" w:semiHidden="0" w:uiPriority="66" w:unhideWhenUsed="0"/>
+    <w:lsdException w:name="Medium Grid 1 Accent 6" w:semiHidden="0" w:uiPriority="67" w:unhideWhenUsed="0"/>
+    <w:lsdException w:name="Medium Grid 2 Accent 6" w:semiHidden="0" w:uiPriority="68" w:unhideWhenUsed="0"/>
+    <w:lsdException w:name="Medium Grid 3 Accent 6" w:semiHidden="0" w:uiPriority="69" w:unhideWhenUsed="0"/>
+    <w:lsdException w:name="Dark List Accent 6" w:semiHidden="0" w:uiPriority="70" w:unhideWhenUsed="0"/>
+    <w:lsdException w:name="Colorful Shading Accent 6" w:semiHidden="0" w:uiPriority="71" w:unhideWhenUsed="0"/>
+    <w:lsdException w:name="Colorful List Accent 6" w:semiHidden="0" w:uiPriority="72" w:unhideWhenUsed="0"/>
+    <w:lsdException w:name="Colorful Grid Accent 6" w:semiHidden="0" w:uiPriority="73" w:unhideWhenUsed="0"/>
+    <w:lsdException w:name="Subtle Emphasis" w:semiHidden="0" w:uiPriority="19" w:unhideWhenUsed="0" w:qFormat="1"/>
+    <w:lsdException w:name="Intense Emphasis" w:semiHidden="0" w:uiPriority="21" w:unhideWhenUsed="0" w:qFormat="1"/>
+    <w:lsdException w:name="Subtle Reference" w:semiHidden="0" w:uiPriority="31" w:unhideWhenUsed="0" w:qFormat="1"/>
+    <w:lsdException w:name="Intense Reference" w:semiHidden="0" w:uiPriority="32" w:unhideWhenUsed="0" w:qFormat="1"/>
+    <w:lsdException w:name="Book Title" w:semiHidden="0" w:uiPriority="33" w:unhideWhenUsed="0" w:qFormat="1"/>
+    <w:lsdException w:name="Bibliography" w:uiPriority="37"/>
+    <w:lsdException w:name="TOC Heading" w:uiPriority="39" w:qFormat="1"/>
   </w:latentStyles>
   <w:style w:type="paragraph" w:default="1" w:styleId="Normal">
     <w:name w:val="Normal"/>
@@ -2603,9 +3651,56 @@
       <w:lang w:val="es-ES" w:eastAsia="es-ES" w:bidi="es-ES"/>
     </w:rPr>
   </w:style>
+  <w:style w:type="paragraph" w:styleId="Ttulo2">
+    <w:name w:val="heading 2"/>
+    <w:basedOn w:val="Normal"/>
+    <w:next w:val="Normal"/>
+    <w:link w:val="Ttulo2Car"/>
+    <w:uiPriority w:val="9"/>
+    <w:unhideWhenUsed/>
+    <w:qFormat/>
+    <w:rsid w:val="00F01AAB"/>
+    <w:pPr>
+      <w:keepNext/>
+      <w:keepLines/>
+      <w:spacing w:before="200"/>
+      <w:outlineLvl w:val="1"/>
+    </w:pPr>
+    <w:rPr>
+      <w:rFonts w:asciiTheme="majorHAnsi" w:eastAsiaTheme="majorEastAsia" w:hAnsiTheme="majorHAnsi" w:cstheme="majorBidi"/>
+      <w:b/>
+      <w:bCs/>
+      <w:color w:val="4F81BD" w:themeColor="accent1"/>
+      <w:sz w:val="26"/>
+      <w:szCs w:val="26"/>
+    </w:rPr>
+  </w:style>
+  <w:style w:type="paragraph" w:styleId="Ttulo3">
+    <w:name w:val="heading 3"/>
+    <w:basedOn w:val="Normal"/>
+    <w:next w:val="Normal"/>
+    <w:link w:val="Ttulo3Car"/>
+    <w:uiPriority w:val="9"/>
+    <w:unhideWhenUsed/>
+    <w:qFormat/>
+    <w:rsid w:val="00F01AAB"/>
+    <w:pPr>
+      <w:keepNext/>
+      <w:keepLines/>
+      <w:spacing w:before="200"/>
+      <w:outlineLvl w:val="2"/>
+    </w:pPr>
+    <w:rPr>
+      <w:rFonts w:asciiTheme="majorHAnsi" w:eastAsiaTheme="majorEastAsia" w:hAnsiTheme="majorHAnsi" w:cstheme="majorBidi"/>
+      <w:b/>
+      <w:bCs/>
+      <w:color w:val="4F81BD" w:themeColor="accent1"/>
+    </w:rPr>
+  </w:style>
   <w:style w:type="character" w:default="1" w:styleId="Fuentedeprrafopredeter">
     <w:name w:val="Default Paragraph Font"/>
     <w:uiPriority w:val="1"/>
+    <w:semiHidden/>
     <w:unhideWhenUsed/>
   </w:style>
   <w:style w:type="table" w:default="1" w:styleId="Tablanormal">
@@ -2721,6 +3816,540 @@
     <w:rsid w:val="00EC69D4"/>
     <w:rPr>
       <w:rFonts w:ascii="Arial" w:eastAsia="Arial" w:hAnsi="Arial" w:cs="Arial"/>
+      <w:lang w:val="es-ES" w:eastAsia="es-ES" w:bidi="es-ES"/>
+    </w:rPr>
+  </w:style>
+  <w:style w:type="paragraph" w:styleId="Textodeglobo">
+    <w:name w:val="Balloon Text"/>
+    <w:basedOn w:val="Normal"/>
+    <w:link w:val="TextodegloboCar"/>
+    <w:uiPriority w:val="99"/>
+    <w:semiHidden/>
+    <w:unhideWhenUsed/>
+    <w:rsid w:val="00F01AAB"/>
+    <w:rPr>
+      <w:rFonts w:ascii="Tahoma" w:hAnsi="Tahoma" w:cs="Tahoma"/>
+      <w:sz w:val="16"/>
+      <w:szCs w:val="16"/>
+    </w:rPr>
+  </w:style>
+  <w:style w:type="character" w:customStyle="1" w:styleId="TextodegloboCar">
+    <w:name w:val="Texto de globo Car"/>
+    <w:basedOn w:val="Fuentedeprrafopredeter"/>
+    <w:link w:val="Textodeglobo"/>
+    <w:uiPriority w:val="99"/>
+    <w:semiHidden/>
+    <w:rsid w:val="00F01AAB"/>
+    <w:rPr>
+      <w:rFonts w:ascii="Tahoma" w:eastAsia="Arial" w:hAnsi="Tahoma" w:cs="Tahoma"/>
+      <w:sz w:val="16"/>
+      <w:szCs w:val="16"/>
+      <w:lang w:val="es-ES" w:eastAsia="es-ES" w:bidi="es-ES"/>
+    </w:rPr>
+  </w:style>
+  <w:style w:type="character" w:customStyle="1" w:styleId="Ttulo2Car">
+    <w:name w:val="Título 2 Car"/>
+    <w:basedOn w:val="Fuentedeprrafopredeter"/>
+    <w:link w:val="Ttulo2"/>
+    <w:uiPriority w:val="9"/>
+    <w:rsid w:val="00F01AAB"/>
+    <w:rPr>
+      <w:rFonts w:asciiTheme="majorHAnsi" w:eastAsiaTheme="majorEastAsia" w:hAnsiTheme="majorHAnsi" w:cstheme="majorBidi"/>
+      <w:b/>
+      <w:bCs/>
+      <w:color w:val="4F81BD" w:themeColor="accent1"/>
+      <w:sz w:val="26"/>
+      <w:szCs w:val="26"/>
+      <w:lang w:val="es-ES" w:eastAsia="es-ES" w:bidi="es-ES"/>
+    </w:rPr>
+  </w:style>
+  <w:style w:type="paragraph" w:styleId="Ttulo">
+    <w:name w:val="Title"/>
+    <w:basedOn w:val="Normal"/>
+    <w:next w:val="Normal"/>
+    <w:link w:val="TtuloCar"/>
+    <w:uiPriority w:val="10"/>
+    <w:qFormat/>
+    <w:rsid w:val="00F01AAB"/>
+    <w:pPr>
+      <w:pBdr>
+        <w:bottom w:val="single" w:sz="8" w:space="4" w:color="4F81BD" w:themeColor="accent1"/>
+      </w:pBdr>
+      <w:spacing w:after="300"/>
+      <w:contextualSpacing/>
+    </w:pPr>
+    <w:rPr>
+      <w:rFonts w:asciiTheme="majorHAnsi" w:eastAsiaTheme="majorEastAsia" w:hAnsiTheme="majorHAnsi" w:cstheme="majorBidi"/>
+      <w:color w:val="17365D" w:themeColor="text2" w:themeShade="BF"/>
+      <w:spacing w:val="5"/>
+      <w:kern w:val="28"/>
+      <w:sz w:val="52"/>
+      <w:szCs w:val="52"/>
+    </w:rPr>
+  </w:style>
+  <w:style w:type="character" w:customStyle="1" w:styleId="TtuloCar">
+    <w:name w:val="Título Car"/>
+    <w:basedOn w:val="Fuentedeprrafopredeter"/>
+    <w:link w:val="Ttulo"/>
+    <w:uiPriority w:val="10"/>
+    <w:rsid w:val="00F01AAB"/>
+    <w:rPr>
+      <w:rFonts w:asciiTheme="majorHAnsi" w:eastAsiaTheme="majorEastAsia" w:hAnsiTheme="majorHAnsi" w:cstheme="majorBidi"/>
+      <w:color w:val="17365D" w:themeColor="text2" w:themeShade="BF"/>
+      <w:spacing w:val="5"/>
+      <w:kern w:val="28"/>
+      <w:sz w:val="52"/>
+      <w:szCs w:val="52"/>
+      <w:lang w:val="es-ES" w:eastAsia="es-ES" w:bidi="es-ES"/>
+    </w:rPr>
+  </w:style>
+  <w:style w:type="character" w:customStyle="1" w:styleId="Ttulo3Car">
+    <w:name w:val="Título 3 Car"/>
+    <w:basedOn w:val="Fuentedeprrafopredeter"/>
+    <w:link w:val="Ttulo3"/>
+    <w:uiPriority w:val="9"/>
+    <w:rsid w:val="00F01AAB"/>
+    <w:rPr>
+      <w:rFonts w:asciiTheme="majorHAnsi" w:eastAsiaTheme="majorEastAsia" w:hAnsiTheme="majorHAnsi" w:cstheme="majorBidi"/>
+      <w:b/>
+      <w:bCs/>
+      <w:color w:val="4F81BD" w:themeColor="accent1"/>
+      <w:lang w:val="es-ES" w:eastAsia="es-ES" w:bidi="es-ES"/>
+    </w:rPr>
+  </w:style>
+</w:styles>
+</file>
+
+<file path=word/stylesWithEffects.xml><?xml version="1.0" encoding="utf-8"?>
+<w:styles xmlns:wpc="http://schemas.microsoft.com/office/word/2010/wordprocessingCanvas" xmlns:mc="http://schemas.openxmlformats.org/markup-compatibility/2006" xmlns:o="urn:schemas-microsoft-com:office:office" xmlns:r="http://schemas.openxmlformats.org/officeDocument/2006/relationships" xmlns:m="http://schemas.openxmlformats.org/officeDocument/2006/math" xmlns:v="urn:schemas-microsoft-com:vml" xmlns:wp14="http://schemas.microsoft.com/office/word/2010/wordprocessingDrawing" xmlns:wp="http://schemas.openxmlformats.org/drawingml/2006/wordprocessingDrawing" xmlns:w10="urn:schemas-microsoft-com:office:word" xmlns:w="http://schemas.openxmlformats.org/wordprocessingml/2006/main" xmlns:w14="http://schemas.microsoft.com/office/word/2010/wordml" xmlns:wpg="http://schemas.microsoft.com/office/word/2010/wordprocessingGroup" xmlns:wpi="http://schemas.microsoft.com/office/word/2010/wordprocessingInk" xmlns:wne="http://schemas.microsoft.com/office/word/2006/wordml" xmlns:wps="http://schemas.microsoft.com/office/word/2010/wordprocessingShape" mc:Ignorable="w14 wp14">
+  <w:docDefaults>
+    <w:rPrDefault>
+      <w:rPr>
+        <w:rFonts w:asciiTheme="minorHAnsi" w:eastAsiaTheme="minorHAnsi" w:hAnsiTheme="minorHAnsi" w:cstheme="minorBidi"/>
+        <w:sz w:val="22"/>
+        <w:szCs w:val="22"/>
+        <w:lang w:val="en-US" w:eastAsia="en-US" w:bidi="ar-SA"/>
+      </w:rPr>
+    </w:rPrDefault>
+    <w:pPrDefault>
+      <w:pPr>
+        <w:widowControl w:val="0"/>
+        <w:autoSpaceDE w:val="0"/>
+        <w:autoSpaceDN w:val="0"/>
+      </w:pPr>
+    </w:pPrDefault>
+  </w:docDefaults>
+  <w:latentStyles w:defLockedState="0" w:defUIPriority="99" w:defSemiHidden="1" w:defUnhideWhenUsed="1" w:defQFormat="0" w:count="267">
+    <w:lsdException w:name="Normal" w:semiHidden="0" w:uiPriority="0" w:unhideWhenUsed="0" w:qFormat="1"/>
+    <w:lsdException w:name="heading 1" w:semiHidden="0" w:uiPriority="9" w:unhideWhenUsed="0" w:qFormat="1"/>
+    <w:lsdException w:name="heading 2" w:uiPriority="9" w:qFormat="1"/>
+    <w:lsdException w:name="heading 3" w:uiPriority="9" w:qFormat="1"/>
+    <w:lsdException w:name="heading 4" w:uiPriority="9" w:qFormat="1"/>
+    <w:lsdException w:name="heading 5" w:uiPriority="9" w:qFormat="1"/>
+    <w:lsdException w:name="heading 6" w:uiPriority="9" w:qFormat="1"/>
+    <w:lsdException w:name="heading 7" w:uiPriority="9" w:qFormat="1"/>
+    <w:lsdException w:name="heading 8" w:uiPriority="9" w:qFormat="1"/>
+    <w:lsdException w:name="heading 9" w:uiPriority="9" w:qFormat="1"/>
+    <w:lsdException w:name="toc 1" w:uiPriority="39"/>
+    <w:lsdException w:name="toc 2" w:uiPriority="39"/>
+    <w:lsdException w:name="toc 3" w:uiPriority="39"/>
+    <w:lsdException w:name="toc 4" w:uiPriority="39"/>
+    <w:lsdException w:name="toc 5" w:uiPriority="39"/>
+    <w:lsdException w:name="toc 6" w:uiPriority="39"/>
+    <w:lsdException w:name="toc 7" w:uiPriority="39"/>
+    <w:lsdException w:name="toc 8" w:uiPriority="39"/>
+    <w:lsdException w:name="toc 9" w:uiPriority="39"/>
+    <w:lsdException w:name="caption" w:uiPriority="35" w:qFormat="1"/>
+    <w:lsdException w:name="Title" w:semiHidden="0" w:uiPriority="10" w:unhideWhenUsed="0" w:qFormat="1"/>
+    <w:lsdException w:name="Default Paragraph Font" w:uiPriority="1"/>
+    <w:lsdException w:name="Subtitle" w:semiHidden="0" w:uiPriority="11" w:unhideWhenUsed="0" w:qFormat="1"/>
+    <w:lsdException w:name="Strong" w:semiHidden="0" w:uiPriority="22" w:unhideWhenUsed="0" w:qFormat="1"/>
+    <w:lsdException w:name="Emphasis" w:semiHidden="0" w:uiPriority="20" w:unhideWhenUsed="0" w:qFormat="1"/>
+    <w:lsdException w:name="Table Grid" w:semiHidden="0" w:uiPriority="39" w:unhideWhenUsed="0"/>
+    <w:lsdException w:name="Placeholder Text" w:unhideWhenUsed="0"/>
+    <w:lsdException w:name="No Spacing" w:semiHidden="0" w:uiPriority="1" w:unhideWhenUsed="0" w:qFormat="1"/>
+    <w:lsdException w:name="Light Shading" w:semiHidden="0" w:uiPriority="60" w:unhideWhenUsed="0"/>
+    <w:lsdException w:name="Light List" w:semiHidden="0" w:uiPriority="61" w:unhideWhenUsed="0"/>
+    <w:lsdException w:name="Light Grid" w:semiHidden="0" w:uiPriority="62" w:unhideWhenUsed="0"/>
+    <w:lsdException w:name="Medium Shading 1" w:semiHidden="0" w:uiPriority="63" w:unhideWhenUsed="0"/>
+    <w:lsdException w:name="Medium Shading 2" w:semiHidden="0" w:uiPriority="64" w:unhideWhenUsed="0"/>
+    <w:lsdException w:name="Medium List 1" w:semiHidden="0" w:uiPriority="65" w:unhideWhenUsed="0"/>
+    <w:lsdException w:name="Medium List 2" w:semiHidden="0" w:uiPriority="66" w:unhideWhenUsed="0"/>
+    <w:lsdException w:name="Medium Grid 1" w:semiHidden="0" w:uiPriority="67" w:unhideWhenUsed="0"/>
+    <w:lsdException w:name="Medium Grid 2" w:semiHidden="0" w:uiPriority="68" w:unhideWhenUsed="0"/>
+    <w:lsdException w:name="Medium Grid 3" w:semiHidden="0" w:uiPriority="69" w:unhideWhenUsed="0"/>
+    <w:lsdException w:name="Dark List" w:semiHidden="0" w:uiPriority="70" w:unhideWhenUsed="0"/>
+    <w:lsdException w:name="Colorful Shading" w:semiHidden="0" w:uiPriority="71" w:unhideWhenUsed="0"/>
+    <w:lsdException w:name="Colorful List" w:semiHidden="0" w:uiPriority="72" w:unhideWhenUsed="0"/>
+    <w:lsdException w:name="Colorful Grid" w:semiHidden="0" w:uiPriority="73" w:unhideWhenUsed="0"/>
+    <w:lsdException w:name="Light Shading Accent 1" w:semiHidden="0" w:uiPriority="60" w:unhideWhenUsed="0"/>
+    <w:lsdException w:name="Light List Accent 1" w:semiHidden="0" w:uiPriority="61" w:unhideWhenUsed="0"/>
+    <w:lsdException w:name="Light Grid Accent 1" w:semiHidden="0" w:uiPriority="62" w:unhideWhenUsed="0"/>
+    <w:lsdException w:name="Medium Shading 1 Accent 1" w:semiHidden="0" w:uiPriority="63" w:unhideWhenUsed="0"/>
+    <w:lsdException w:name="Medium Shading 2 Accent 1" w:semiHidden="0" w:uiPriority="64" w:unhideWhenUsed="0"/>
+    <w:lsdException w:name="Medium List 1 Accent 1" w:semiHidden="0" w:uiPriority="65" w:unhideWhenUsed="0"/>
+    <w:lsdException w:name="Revision" w:unhideWhenUsed="0"/>
+    <w:lsdException w:name="List Paragraph" w:semiHidden="0" w:uiPriority="34" w:unhideWhenUsed="0" w:qFormat="1"/>
+    <w:lsdException w:name="Quote" w:semiHidden="0" w:uiPriority="29" w:unhideWhenUsed="0" w:qFormat="1"/>
+    <w:lsdException w:name="Intense Quote" w:semiHidden="0" w:uiPriority="30" w:unhideWhenUsed="0" w:qFormat="1"/>
+    <w:lsdException w:name="Medium List 2 Accent 1" w:semiHidden="0" w:uiPriority="66" w:unhideWhenUsed="0"/>
+    <w:lsdException w:name="Medium Grid 1 Accent 1" w:semiHidden="0" w:uiPriority="67" w:unhideWhenUsed="0"/>
+    <w:lsdException w:name="Medium Grid 2 Accent 1" w:semiHidden="0" w:uiPriority="68" w:unhideWhenUsed="0"/>
+    <w:lsdException w:name="Medium Grid 3 Accent 1" w:semiHidden="0" w:uiPriority="69" w:unhideWhenUsed="0"/>
+    <w:lsdException w:name="Dark List Accent 1" w:semiHidden="0" w:uiPriority="70" w:unhideWhenUsed="0"/>
+    <w:lsdException w:name="Colorful Shading Accent 1" w:semiHidden="0" w:uiPriority="71" w:unhideWhenUsed="0"/>
+    <w:lsdException w:name="Colorful List Accent 1" w:semiHidden="0" w:uiPriority="72" w:unhideWhenUsed="0"/>
+    <w:lsdException w:name="Colorful Grid Accent 1" w:semiHidden="0" w:uiPriority="73" w:unhideWhenUsed="0"/>
+    <w:lsdException w:name="Light Shading Accent 2" w:semiHidden="0" w:uiPriority="60" w:unhideWhenUsed="0"/>
+    <w:lsdException w:name="Light List Accent 2" w:semiHidden="0" w:uiPriority="61" w:unhideWhenUsed="0"/>
+    <w:lsdException w:name="Light Grid Accent 2" w:semiHidden="0" w:uiPriority="62" w:unhideWhenUsed="0"/>
+    <w:lsdException w:name="Medium Shading 1 Accent 2" w:semiHidden="0" w:uiPriority="63" w:unhideWhenUsed="0"/>
+    <w:lsdException w:name="Medium Shading 2 Accent 2" w:semiHidden="0" w:uiPriority="64" w:unhideWhenUsed="0"/>
+    <w:lsdException w:name="Medium List 1 Accent 2" w:semiHidden="0" w:uiPriority="65" w:unhideWhenUsed="0"/>
+    <w:lsdException w:name="Medium List 2 Accent 2" w:semiHidden="0" w:uiPriority="66" w:unhideWhenUsed="0"/>
+    <w:lsdException w:name="Medium Grid 1 Accent 2" w:semiHidden="0" w:uiPriority="67" w:unhideWhenUsed="0"/>
+    <w:lsdException w:name="Medium Grid 2 Accent 2" w:semiHidden="0" w:uiPriority="68" w:unhideWhenUsed="0"/>
+    <w:lsdException w:name="Medium Grid 3 Accent 2" w:semiHidden="0" w:uiPriority="69" w:unhideWhenUsed="0"/>
+    <w:lsdException w:name="Dark List Accent 2" w:semiHidden="0" w:uiPriority="70" w:unhideWhenUsed="0"/>
+    <w:lsdException w:name="Colorful Shading Accent 2" w:semiHidden="0" w:uiPriority="71" w:unhideWhenUsed="0"/>
+    <w:lsdException w:name="Colorful List Accent 2" w:semiHidden="0" w:uiPriority="72" w:unhideWhenUsed="0"/>
+    <w:lsdException w:name="Colorful Grid Accent 2" w:semiHidden="0" w:uiPriority="73" w:unhideWhenUsed="0"/>
+    <w:lsdException w:name="Light Shading Accent 3" w:semiHidden="0" w:uiPriority="60" w:unhideWhenUsed="0"/>
+    <w:lsdException w:name="Light List Accent 3" w:semiHidden="0" w:uiPriority="61" w:unhideWhenUsed="0"/>
+    <w:lsdException w:name="Light Grid Accent 3" w:semiHidden="0" w:uiPriority="62" w:unhideWhenUsed="0"/>
+    <w:lsdException w:name="Medium Shading 1 Accent 3" w:semiHidden="0" w:uiPriority="63" w:unhideWhenUsed="0"/>
+    <w:lsdException w:name="Medium Shading 2 Accent 3" w:semiHidden="0" w:uiPriority="64" w:unhideWhenUsed="0"/>
+    <w:lsdException w:name="Medium List 1 Accent 3" w:semiHidden="0" w:uiPriority="65" w:unhideWhenUsed="0"/>
+    <w:lsdException w:name="Medium List 2 Accent 3" w:semiHidden="0" w:uiPriority="66" w:unhideWhenUsed="0"/>
+    <w:lsdException w:name="Medium Grid 1 Accent 3" w:semiHidden="0" w:uiPriority="67" w:unhideWhenUsed="0"/>
+    <w:lsdException w:name="Medium Grid 2 Accent 3" w:semiHidden="0" w:uiPriority="68" w:unhideWhenUsed="0"/>
+    <w:lsdException w:name="Medium Grid 3 Accent 3" w:semiHidden="0" w:uiPriority="69" w:unhideWhenUsed="0"/>
+    <w:lsdException w:name="Dark List Accent 3" w:semiHidden="0" w:uiPriority="70" w:unhideWhenUsed="0"/>
+    <w:lsdException w:name="Colorful Shading Accent 3" w:semiHidden="0" w:uiPriority="71" w:unhideWhenUsed="0"/>
+    <w:lsdException w:name="Colorful List Accent 3" w:semiHidden="0" w:uiPriority="72" w:unhideWhenUsed="0"/>
+    <w:lsdException w:name="Colorful Grid Accent 3" w:semiHidden="0" w:uiPriority="73" w:unhideWhenUsed="0"/>
+    <w:lsdException w:name="Light Shading Accent 4" w:semiHidden="0" w:uiPriority="60" w:unhideWhenUsed="0"/>
+    <w:lsdException w:name="Light List Accent 4" w:semiHidden="0" w:uiPriority="61" w:unhideWhenUsed="0"/>
+    <w:lsdException w:name="Light Grid Accent 4" w:semiHidden="0" w:uiPriority="62" w:unhideWhenUsed="0"/>
+    <w:lsdException w:name="Medium Shading 1 Accent 4" w:semiHidden="0" w:uiPriority="63" w:unhideWhenUsed="0"/>
+    <w:lsdException w:name="Medium Shading 2 Accent 4" w:semiHidden="0" w:uiPriority="64" w:unhideWhenUsed="0"/>
+    <w:lsdException w:name="Medium List 1 Accent 4" w:semiHidden="0" w:uiPriority="65" w:unhideWhenUsed="0"/>
+    <w:lsdException w:name="Medium List 2 Accent 4" w:semiHidden="0" w:uiPriority="66" w:unhideWhenUsed="0"/>
+    <w:lsdException w:name="Medium Grid 1 Accent 4" w:semiHidden="0" w:uiPriority="67" w:unhideWhenUsed="0"/>
+    <w:lsdException w:name="Medium Grid 2 Accent 4" w:semiHidden="0" w:uiPriority="68" w:unhideWhenUsed="0"/>
+    <w:lsdException w:name="Medium Grid 3 Accent 4" w:semiHidden="0" w:uiPriority="69" w:unhideWhenUsed="0"/>
+    <w:lsdException w:name="Dark List Accent 4" w:semiHidden="0" w:uiPriority="70" w:unhideWhenUsed="0"/>
+    <w:lsdException w:name="Colorful Shading Accent 4" w:semiHidden="0" w:uiPriority="71" w:unhideWhenUsed="0"/>
+    <w:lsdException w:name="Colorful List Accent 4" w:semiHidden="0" w:uiPriority="72" w:unhideWhenUsed="0"/>
+    <w:lsdException w:name="Colorful Grid Accent 4" w:semiHidden="0" w:uiPriority="73" w:unhideWhenUsed="0"/>
+    <w:lsdException w:name="Light Shading Accent 5" w:semiHidden="0" w:uiPriority="60" w:unhideWhenUsed="0"/>
+    <w:lsdException w:name="Light List Accent 5" w:semiHidden="0" w:uiPriority="61" w:unhideWhenUsed="0"/>
+    <w:lsdException w:name="Light Grid Accent 5" w:semiHidden="0" w:uiPriority="62" w:unhideWhenUsed="0"/>
+    <w:lsdException w:name="Medium Shading 1 Accent 5" w:semiHidden="0" w:uiPriority="63" w:unhideWhenUsed="0"/>
+    <w:lsdException w:name="Medium Shading 2 Accent 5" w:semiHidden="0" w:uiPriority="64" w:unhideWhenUsed="0"/>
+    <w:lsdException w:name="Medium List 1 Accent 5" w:semiHidden="0" w:uiPriority="65" w:unhideWhenUsed="0"/>
+    <w:lsdException w:name="Medium List 2 Accent 5" w:semiHidden="0" w:uiPriority="66" w:unhideWhenUsed="0"/>
+    <w:lsdException w:name="Medium Grid 1 Accent 5" w:semiHidden="0" w:uiPriority="67" w:unhideWhenUsed="0"/>
+    <w:lsdException w:name="Medium Grid 2 Accent 5" w:semiHidden="0" w:uiPriority="68" w:unhideWhenUsed="0"/>
+    <w:lsdException w:name="Medium Grid 3 Accent 5" w:semiHidden="0" w:uiPriority="69" w:unhideWhenUsed="0"/>
+    <w:lsdException w:name="Dark List Accent 5" w:semiHidden="0" w:uiPriority="70" w:unhideWhenUsed="0"/>
+    <w:lsdException w:name="Colorful Shading Accent 5" w:semiHidden="0" w:uiPriority="71" w:unhideWhenUsed="0"/>
+    <w:lsdException w:name="Colorful List Accent 5" w:semiHidden="0" w:uiPriority="72" w:unhideWhenUsed="0"/>
+    <w:lsdException w:name="Colorful Grid Accent 5" w:semiHidden="0" w:uiPriority="73" w:unhideWhenUsed="0"/>
+    <w:lsdException w:name="Light Shading Accent 6" w:semiHidden="0" w:uiPriority="60" w:unhideWhenUsed="0"/>
+    <w:lsdException w:name="Light List Accent 6" w:semiHidden="0" w:uiPriority="61" w:unhideWhenUsed="0"/>
+    <w:lsdException w:name="Light Grid Accent 6" w:semiHidden="0" w:uiPriority="62" w:unhideWhenUsed="0"/>
+    <w:lsdException w:name="Medium Shading 1 Accent 6" w:semiHidden="0" w:uiPriority="63" w:unhideWhenUsed="0"/>
+    <w:lsdException w:name="Medium Shading 2 Accent 6" w:semiHidden="0" w:uiPriority="64" w:unhideWhenUsed="0"/>
+    <w:lsdException w:name="Medium List 1 Accent 6" w:semiHidden="0" w:uiPriority="65" w:unhideWhenUsed="0"/>
+    <w:lsdException w:name="Medium List 2 Accent 6" w:semiHidden="0" w:uiPriority="66" w:unhideWhenUsed="0"/>
+    <w:lsdException w:name="Medium Grid 1 Accent 6" w:semiHidden="0" w:uiPriority="67" w:unhideWhenUsed="0"/>
+    <w:lsdException w:name="Medium Grid 2 Accent 6" w:semiHidden="0" w:uiPriority="68" w:unhideWhenUsed="0"/>
+    <w:lsdException w:name="Medium Grid 3 Accent 6" w:semiHidden="0" w:uiPriority="69" w:unhideWhenUsed="0"/>
+    <w:lsdException w:name="Dark List Accent 6" w:semiHidden="0" w:uiPriority="70" w:unhideWhenUsed="0"/>
+    <w:lsdException w:name="Colorful Shading Accent 6" w:semiHidden="0" w:uiPriority="71" w:unhideWhenUsed="0"/>
+    <w:lsdException w:name="Colorful List Accent 6" w:semiHidden="0" w:uiPriority="72" w:unhideWhenUsed="0"/>
+    <w:lsdException w:name="Colorful Grid Accent 6" w:semiHidden="0" w:uiPriority="73" w:unhideWhenUsed="0"/>
+    <w:lsdException w:name="Subtle Emphasis" w:semiHidden="0" w:uiPriority="19" w:unhideWhenUsed="0" w:qFormat="1"/>
+    <w:lsdException w:name="Intense Emphasis" w:semiHidden="0" w:uiPriority="21" w:unhideWhenUsed="0" w:qFormat="1"/>
+    <w:lsdException w:name="Subtle Reference" w:semiHidden="0" w:uiPriority="31" w:unhideWhenUsed="0" w:qFormat="1"/>
+    <w:lsdException w:name="Intense Reference" w:semiHidden="0" w:uiPriority="32" w:unhideWhenUsed="0" w:qFormat="1"/>
+    <w:lsdException w:name="Book Title" w:semiHidden="0" w:uiPriority="33" w:unhideWhenUsed="0" w:qFormat="1"/>
+    <w:lsdException w:name="Bibliography" w:uiPriority="37"/>
+    <w:lsdException w:name="TOC Heading" w:uiPriority="39" w:qFormat="1"/>
+  </w:latentStyles>
+  <w:style w:type="paragraph" w:default="1" w:styleId="Normal">
+    <w:name w:val="Normal"/>
+    <w:uiPriority w:val="1"/>
+    <w:qFormat/>
+    <w:rPr>
+      <w:rFonts w:ascii="Arial" w:eastAsia="Arial" w:hAnsi="Arial" w:cs="Arial"/>
+      <w:lang w:val="es-ES" w:eastAsia="es-ES" w:bidi="es-ES"/>
+    </w:rPr>
+  </w:style>
+  <w:style w:type="paragraph" w:styleId="Ttulo2">
+    <w:name w:val="heading 2"/>
+    <w:basedOn w:val="Normal"/>
+    <w:next w:val="Normal"/>
+    <w:link w:val="Ttulo2Car"/>
+    <w:uiPriority w:val="9"/>
+    <w:unhideWhenUsed/>
+    <w:qFormat/>
+    <w:rsid w:val="00F01AAB"/>
+    <w:pPr>
+      <w:keepNext/>
+      <w:keepLines/>
+      <w:spacing w:before="200"/>
+      <w:outlineLvl w:val="1"/>
+    </w:pPr>
+    <w:rPr>
+      <w:rFonts w:asciiTheme="majorHAnsi" w:eastAsiaTheme="majorEastAsia" w:hAnsiTheme="majorHAnsi" w:cstheme="majorBidi"/>
+      <w:b/>
+      <w:bCs/>
+      <w:color w:val="4F81BD" w:themeColor="accent1"/>
+      <w:sz w:val="26"/>
+      <w:szCs w:val="26"/>
+    </w:rPr>
+  </w:style>
+  <w:style w:type="paragraph" w:styleId="Ttulo3">
+    <w:name w:val="heading 3"/>
+    <w:basedOn w:val="Normal"/>
+    <w:next w:val="Normal"/>
+    <w:link w:val="Ttulo3Car"/>
+    <w:uiPriority w:val="9"/>
+    <w:unhideWhenUsed/>
+    <w:qFormat/>
+    <w:rsid w:val="00F01AAB"/>
+    <w:pPr>
+      <w:keepNext/>
+      <w:keepLines/>
+      <w:spacing w:before="200"/>
+      <w:outlineLvl w:val="2"/>
+    </w:pPr>
+    <w:rPr>
+      <w:rFonts w:asciiTheme="majorHAnsi" w:eastAsiaTheme="majorEastAsia" w:hAnsiTheme="majorHAnsi" w:cstheme="majorBidi"/>
+      <w:b/>
+      <w:bCs/>
+      <w:color w:val="4F81BD" w:themeColor="accent1"/>
+    </w:rPr>
+  </w:style>
+  <w:style w:type="character" w:default="1" w:styleId="Fuentedeprrafopredeter">
+    <w:name w:val="Default Paragraph Font"/>
+    <w:uiPriority w:val="1"/>
+    <w:semiHidden/>
+    <w:unhideWhenUsed/>
+  </w:style>
+  <w:style w:type="table" w:default="1" w:styleId="Tablanormal">
+    <w:name w:val="Normal Table"/>
+    <w:uiPriority w:val="99"/>
+    <w:semiHidden/>
+    <w:unhideWhenUsed/>
+    <w:tblPr>
+      <w:tblInd w:w="0" w:type="dxa"/>
+      <w:tblCellMar>
+        <w:top w:w="0" w:type="dxa"/>
+        <w:left w:w="108" w:type="dxa"/>
+        <w:bottom w:w="0" w:type="dxa"/>
+        <w:right w:w="108" w:type="dxa"/>
+      </w:tblCellMar>
+    </w:tblPr>
+  </w:style>
+  <w:style w:type="numbering" w:default="1" w:styleId="Sinlista">
+    <w:name w:val="No List"/>
+    <w:uiPriority w:val="99"/>
+    <w:semiHidden/>
+    <w:unhideWhenUsed/>
+  </w:style>
+  <w:style w:type="table" w:customStyle="1" w:styleId="TableNormal">
+    <w:name w:val="Table Normal"/>
+    <w:uiPriority w:val="2"/>
+    <w:semiHidden/>
+    <w:unhideWhenUsed/>
+    <w:qFormat/>
+    <w:tblPr>
+      <w:tblInd w:w="0" w:type="dxa"/>
+      <w:tblCellMar>
+        <w:top w:w="0" w:type="dxa"/>
+        <w:left w:w="0" w:type="dxa"/>
+        <w:bottom w:w="0" w:type="dxa"/>
+        <w:right w:w="0" w:type="dxa"/>
+      </w:tblCellMar>
+    </w:tblPr>
+  </w:style>
+  <w:style w:type="paragraph" w:styleId="Textoindependiente">
+    <w:name w:val="Body Text"/>
+    <w:basedOn w:val="Normal"/>
+    <w:uiPriority w:val="1"/>
+    <w:qFormat/>
+    <w:rPr>
+      <w:sz w:val="24"/>
+      <w:szCs w:val="24"/>
+    </w:rPr>
+  </w:style>
+  <w:style w:type="paragraph" w:styleId="Prrafodelista">
+    <w:name w:val="List Paragraph"/>
+    <w:basedOn w:val="Normal"/>
+    <w:uiPriority w:val="1"/>
+    <w:qFormat/>
+    <w:pPr>
+      <w:spacing w:before="180"/>
+      <w:ind w:left="1524" w:hanging="240"/>
+    </w:pPr>
+    <w:rPr>
+      <w:rFonts w:ascii="Times New Roman" w:eastAsia="Times New Roman" w:hAnsi="Times New Roman" w:cs="Times New Roman"/>
+    </w:rPr>
+  </w:style>
+  <w:style w:type="paragraph" w:customStyle="1" w:styleId="TableParagraph">
+    <w:name w:val="Table Paragraph"/>
+    <w:basedOn w:val="Normal"/>
+    <w:uiPriority w:val="1"/>
+    <w:qFormat/>
+  </w:style>
+  <w:style w:type="paragraph" w:styleId="Encabezado">
+    <w:name w:val="header"/>
+    <w:basedOn w:val="Normal"/>
+    <w:link w:val="EncabezadoCar"/>
+    <w:uiPriority w:val="99"/>
+    <w:unhideWhenUsed/>
+    <w:rsid w:val="00EC69D4"/>
+    <w:pPr>
+      <w:tabs>
+        <w:tab w:val="center" w:pos="4419"/>
+        <w:tab w:val="right" w:pos="8838"/>
+      </w:tabs>
+    </w:pPr>
+  </w:style>
+  <w:style w:type="character" w:customStyle="1" w:styleId="EncabezadoCar">
+    <w:name w:val="Encabezado Car"/>
+    <w:basedOn w:val="Fuentedeprrafopredeter"/>
+    <w:link w:val="Encabezado"/>
+    <w:uiPriority w:val="99"/>
+    <w:rsid w:val="00EC69D4"/>
+    <w:rPr>
+      <w:rFonts w:ascii="Arial" w:eastAsia="Arial" w:hAnsi="Arial" w:cs="Arial"/>
+      <w:lang w:val="es-ES" w:eastAsia="es-ES" w:bidi="es-ES"/>
+    </w:rPr>
+  </w:style>
+  <w:style w:type="paragraph" w:styleId="Piedepgina">
+    <w:name w:val="footer"/>
+    <w:basedOn w:val="Normal"/>
+    <w:link w:val="PiedepginaCar"/>
+    <w:uiPriority w:val="99"/>
+    <w:unhideWhenUsed/>
+    <w:rsid w:val="00EC69D4"/>
+    <w:pPr>
+      <w:tabs>
+        <w:tab w:val="center" w:pos="4419"/>
+        <w:tab w:val="right" w:pos="8838"/>
+      </w:tabs>
+    </w:pPr>
+  </w:style>
+  <w:style w:type="character" w:customStyle="1" w:styleId="PiedepginaCar">
+    <w:name w:val="Pie de página Car"/>
+    <w:basedOn w:val="Fuentedeprrafopredeter"/>
+    <w:link w:val="Piedepgina"/>
+    <w:uiPriority w:val="99"/>
+    <w:rsid w:val="00EC69D4"/>
+    <w:rPr>
+      <w:rFonts w:ascii="Arial" w:eastAsia="Arial" w:hAnsi="Arial" w:cs="Arial"/>
+      <w:lang w:val="es-ES" w:eastAsia="es-ES" w:bidi="es-ES"/>
+    </w:rPr>
+  </w:style>
+  <w:style w:type="paragraph" w:styleId="Textodeglobo">
+    <w:name w:val="Balloon Text"/>
+    <w:basedOn w:val="Normal"/>
+    <w:link w:val="TextodegloboCar"/>
+    <w:uiPriority w:val="99"/>
+    <w:semiHidden/>
+    <w:unhideWhenUsed/>
+    <w:rsid w:val="00F01AAB"/>
+    <w:rPr>
+      <w:rFonts w:ascii="Tahoma" w:hAnsi="Tahoma" w:cs="Tahoma"/>
+      <w:sz w:val="16"/>
+      <w:szCs w:val="16"/>
+    </w:rPr>
+  </w:style>
+  <w:style w:type="character" w:customStyle="1" w:styleId="TextodegloboCar">
+    <w:name w:val="Texto de globo Car"/>
+    <w:basedOn w:val="Fuentedeprrafopredeter"/>
+    <w:link w:val="Textodeglobo"/>
+    <w:uiPriority w:val="99"/>
+    <w:semiHidden/>
+    <w:rsid w:val="00F01AAB"/>
+    <w:rPr>
+      <w:rFonts w:ascii="Tahoma" w:eastAsia="Arial" w:hAnsi="Tahoma" w:cs="Tahoma"/>
+      <w:sz w:val="16"/>
+      <w:szCs w:val="16"/>
+      <w:lang w:val="es-ES" w:eastAsia="es-ES" w:bidi="es-ES"/>
+    </w:rPr>
+  </w:style>
+  <w:style w:type="character" w:customStyle="1" w:styleId="Ttulo2Car">
+    <w:name w:val="Título 2 Car"/>
+    <w:basedOn w:val="Fuentedeprrafopredeter"/>
+    <w:link w:val="Ttulo2"/>
+    <w:uiPriority w:val="9"/>
+    <w:rsid w:val="00F01AAB"/>
+    <w:rPr>
+      <w:rFonts w:asciiTheme="majorHAnsi" w:eastAsiaTheme="majorEastAsia" w:hAnsiTheme="majorHAnsi" w:cstheme="majorBidi"/>
+      <w:b/>
+      <w:bCs/>
+      <w:color w:val="4F81BD" w:themeColor="accent1"/>
+      <w:sz w:val="26"/>
+      <w:szCs w:val="26"/>
+      <w:lang w:val="es-ES" w:eastAsia="es-ES" w:bidi="es-ES"/>
+    </w:rPr>
+  </w:style>
+  <w:style w:type="paragraph" w:styleId="Ttulo">
+    <w:name w:val="Title"/>
+    <w:basedOn w:val="Normal"/>
+    <w:next w:val="Normal"/>
+    <w:link w:val="TtuloCar"/>
+    <w:uiPriority w:val="10"/>
+    <w:qFormat/>
+    <w:rsid w:val="00F01AAB"/>
+    <w:pPr>
+      <w:pBdr>
+        <w:bottom w:val="single" w:sz="8" w:space="4" w:color="4F81BD" w:themeColor="accent1"/>
+      </w:pBdr>
+      <w:spacing w:after="300"/>
+      <w:contextualSpacing/>
+    </w:pPr>
+    <w:rPr>
+      <w:rFonts w:asciiTheme="majorHAnsi" w:eastAsiaTheme="majorEastAsia" w:hAnsiTheme="majorHAnsi" w:cstheme="majorBidi"/>
+      <w:color w:val="17365D" w:themeColor="text2" w:themeShade="BF"/>
+      <w:spacing w:val="5"/>
+      <w:kern w:val="28"/>
+      <w:sz w:val="52"/>
+      <w:szCs w:val="52"/>
+    </w:rPr>
+  </w:style>
+  <w:style w:type="character" w:customStyle="1" w:styleId="TtuloCar">
+    <w:name w:val="Título Car"/>
+    <w:basedOn w:val="Fuentedeprrafopredeter"/>
+    <w:link w:val="Ttulo"/>
+    <w:uiPriority w:val="10"/>
+    <w:rsid w:val="00F01AAB"/>
+    <w:rPr>
+      <w:rFonts w:asciiTheme="majorHAnsi" w:eastAsiaTheme="majorEastAsia" w:hAnsiTheme="majorHAnsi" w:cstheme="majorBidi"/>
+      <w:color w:val="17365D" w:themeColor="text2" w:themeShade="BF"/>
+      <w:spacing w:val="5"/>
+      <w:kern w:val="28"/>
+      <w:sz w:val="52"/>
+      <w:szCs w:val="52"/>
+      <w:lang w:val="es-ES" w:eastAsia="es-ES" w:bidi="es-ES"/>
+    </w:rPr>
+  </w:style>
+  <w:style w:type="character" w:customStyle="1" w:styleId="Ttulo3Car">
+    <w:name w:val="Título 3 Car"/>
+    <w:basedOn w:val="Fuentedeprrafopredeter"/>
+    <w:link w:val="Ttulo3"/>
+    <w:uiPriority w:val="9"/>
+    <w:rsid w:val="00F01AAB"/>
+    <w:rPr>
+      <w:rFonts w:asciiTheme="majorHAnsi" w:eastAsiaTheme="majorEastAsia" w:hAnsiTheme="majorHAnsi" w:cstheme="majorBidi"/>
+      <w:b/>
+      <w:bCs/>
+      <w:color w:val="4F81BD" w:themeColor="accent1"/>
       <w:lang w:val="es-ES" w:eastAsia="es-ES" w:bidi="es-ES"/>
     </w:rPr>
   </w:style>
@@ -3015,7 +4644,7 @@
 </file>
 
 <file path=customXml/itemProps1.xml><?xml version="1.0" encoding="utf-8"?>
-<ds:datastoreItem xmlns:ds="http://schemas.openxmlformats.org/officeDocument/2006/customXml" ds:itemID="{EFDA4811-B9B7-4B41-A290-6E001C45AC8E}">
+<ds:datastoreItem xmlns:ds="http://schemas.openxmlformats.org/officeDocument/2006/customXml" ds:itemID="{5235FA99-B1F0-4186-9A29-304F865F71B4}">
   <ds:schemaRefs>
     <ds:schemaRef ds:uri="http://schemas.openxmlformats.org/officeDocument/2006/bibliography"/>
   </ds:schemaRefs>

</xml_diff>